<commit_message>
updated my CV 202510211418
</commit_message>
<xml_diff>
--- a/assets/resume/nickbwalley-cv/Nicholas_Bwalley_CV.docx
+++ b/assets/resume/nickbwalley-cv/Nicholas_Bwalley_CV.docx
@@ -9,6 +9,8 @@
           <w:rFonts w:ascii="Times New Roman" w:hAnsi="Times New Roman" w:cs="Times New Roman"/>
           <w:b/>
           <w:bCs/>
+          <w:sz w:val="48"/>
+          <w:szCs w:val="48"/>
         </w:rPr>
       </w:pPr>
       <w:r>
@@ -16,12 +18,134 @@
           <w:rFonts w:ascii="Times New Roman" w:hAnsi="Times New Roman" w:cs="Times New Roman"/>
           <w:b/>
           <w:bCs/>
-        </w:rPr>
-        <w:t>Nicholas Biiy Bwalley</w:t>
+          <w:sz w:val="48"/>
+          <w:szCs w:val="48"/>
+        </w:rPr>
+        <w:t>NICHOLAS BIIY BWALLEY</w:t>
       </w:r>
     </w:p>
     <w:p>
       <w:pPr>
+        <w:rPr>
+          <w:rFonts w:ascii="Georgia" w:hAnsi="Georgia"/>
+        </w:rPr>
+      </w:pPr>
+      <w:r>
+        <w:rPr>
+          <w:rFonts w:ascii="Georgia" w:hAnsi="Georgia"/>
+        </w:rPr>
+        <w:t>“Building intelligent automation systems that scale with people and performance.”</w:t>
+      </w:r>
+    </w:p>
+    <w:p>
+      <w:pPr>
+        <w:rPr>
+          <w:rFonts w:ascii="Times New Roman" w:hAnsi="Times New Roman" w:cs="Times New Roman"/>
+          <w:b/>
+          <w:bCs/>
+          <w:sz w:val="32"/>
+          <w:szCs w:val="32"/>
+          <w:lang w:eastAsia="ja-JP"/>
+        </w:rPr>
+      </w:pPr>
+      <w:r>
+        <w:rPr>
+          <w:rFonts w:ascii="Times New Roman" w:hAnsi="Times New Roman" w:cs="Times New Roman"/>
+          <w:b/>
+          <w:bCs/>
+          <w:sz w:val="32"/>
+          <w:szCs w:val="32"/>
+          <w:lang w:eastAsia="ja-JP"/>
+        </w:rPr>
+        <w:t>AI Automations &amp; SaaS Consultant</w:t>
+      </w:r>
+      <w:r>
+        <w:rPr>
+          <w:rFonts w:ascii="Times New Roman" w:hAnsi="Times New Roman" w:cs="Times New Roman"/>
+          <w:b/>
+          <w:bCs/>
+          <w:sz w:val="32"/>
+          <w:szCs w:val="32"/>
+          <w:lang w:eastAsia="ja-JP"/>
+        </w:rPr>
+        <w:t xml:space="preserve"> |</w:t>
+      </w:r>
+      <w:r>
+        <w:rPr>
+          <w:rFonts w:ascii="Times New Roman" w:hAnsi="Times New Roman" w:cs="Times New Roman"/>
+          <w:b/>
+          <w:bCs/>
+          <w:sz w:val="32"/>
+          <w:szCs w:val="32"/>
+          <w:lang w:eastAsia="ja-JP"/>
+        </w:rPr>
+        <w:t xml:space="preserve"> </w:t>
+      </w:r>
+      <w:r>
+        <w:rPr>
+          <w:rFonts w:ascii="Times New Roman" w:hAnsi="Times New Roman" w:cs="Times New Roman"/>
+          <w:b/>
+          <w:bCs/>
+          <w:sz w:val="32"/>
+          <w:szCs w:val="32"/>
+          <w:lang w:eastAsia="ja-JP"/>
+        </w:rPr>
+        <w:t>Full-Stack Software Engineer</w:t>
+      </w:r>
+      <w:r>
+        <w:rPr>
+          <w:rFonts w:ascii="Times New Roman" w:hAnsi="Times New Roman" w:cs="Times New Roman"/>
+          <w:b/>
+          <w:bCs/>
+          <w:sz w:val="32"/>
+          <w:szCs w:val="32"/>
+          <w:lang w:eastAsia="ja-JP"/>
+        </w:rPr>
+        <w:t xml:space="preserve"> |</w:t>
+      </w:r>
+      <w:r>
+        <w:rPr>
+          <w:rFonts w:ascii="Times New Roman" w:hAnsi="Times New Roman" w:cs="Times New Roman"/>
+          <w:b/>
+          <w:bCs/>
+          <w:sz w:val="32"/>
+          <w:szCs w:val="32"/>
+          <w:lang w:eastAsia="ja-JP"/>
+        </w:rPr>
+        <w:t xml:space="preserve"> AI </w:t>
+      </w:r>
+      <w:r>
+        <w:rPr>
+          <w:rFonts w:ascii="Times New Roman" w:hAnsi="Times New Roman" w:cs="Times New Roman"/>
+          <w:b/>
+          <w:bCs/>
+          <w:sz w:val="32"/>
+          <w:szCs w:val="32"/>
+          <w:lang w:eastAsia="ja-JP"/>
+        </w:rPr>
+        <w:t>Generalist</w:t>
+      </w:r>
+      <w:r>
+        <w:rPr>
+          <w:rFonts w:ascii="Times New Roman" w:hAnsi="Times New Roman" w:cs="Times New Roman"/>
+          <w:b/>
+          <w:bCs/>
+          <w:sz w:val="32"/>
+          <w:szCs w:val="32"/>
+          <w:lang w:eastAsia="ja-JP"/>
+        </w:rPr>
+        <w:t>.</w:t>
+      </w:r>
+    </w:p>
+    <w:p>
+      <w:pPr>
+        <w:rPr>
+          <w:rFonts w:ascii="Times New Roman" w:hAnsi="Times New Roman" w:cs="Times New Roman"/>
+          <w:sz w:val="28"/>
+          <w:szCs w:val="28"/>
+        </w:rPr>
+      </w:pPr>
+      <w:r>
         <w:rPr>
           <w:rFonts w:ascii="Times New Roman" w:hAnsi="Times New Roman" w:cs="Times New Roman"/>
           <w:b/>
@@ -29,7 +153,16 @@
           <w:sz w:val="28"/>
           <w:szCs w:val="28"/>
         </w:rPr>
-      </w:pPr>
+        <w:t>Nairobi, Kenya</w:t>
+      </w:r>
+      <w:r>
+        <w:rPr>
+          <w:rFonts w:ascii="Times New Roman" w:hAnsi="Times New Roman" w:cs="Times New Roman"/>
+          <w:sz w:val="28"/>
+          <w:szCs w:val="28"/>
+        </w:rPr>
+        <w:t xml:space="preserve"> | </w:t>
+      </w:r>
       <w:r>
         <w:rPr>
           <w:rFonts w:ascii="Times New Roman" w:hAnsi="Times New Roman" w:cs="Times New Roman"/>
@@ -38,20 +171,29 @@
           <w:sz w:val="28"/>
           <w:szCs w:val="28"/>
         </w:rPr>
-        <w:t>AI</w:t>
-      </w:r>
-      <w:r>
-        <w:rPr>
-          <w:rFonts w:ascii="Times New Roman" w:hAnsi="Times New Roman" w:cs="Times New Roman" w:hint="eastAsia"/>
+        <w:t>+254 714 394 332</w:t>
+      </w:r>
+      <w:r>
+        <w:rPr>
+          <w:rFonts w:ascii="Times New Roman" w:hAnsi="Times New Roman" w:cs="Times New Roman"/>
+          <w:sz w:val="28"/>
+          <w:szCs w:val="28"/>
+        </w:rPr>
+        <w:t xml:space="preserve"> | </w:t>
+      </w:r>
+      <w:r>
+        <w:rPr>
+          <w:rFonts w:ascii="Times New Roman" w:hAnsi="Times New Roman" w:cs="Times New Roman"/>
           <w:b/>
           <w:bCs/>
           <w:sz w:val="28"/>
           <w:szCs w:val="28"/>
-          <w:lang w:eastAsia="ja-JP"/>
-        </w:rPr>
-        <w:t xml:space="preserve"> &amp;</w:t>
-      </w:r>
-      <w:r>
+        </w:rPr>
+        <w:t>nickbiiybwalley@gmail.com</w:t>
+      </w:r>
+    </w:p>
+    <w:p>
+      <w:pPr>
         <w:rPr>
           <w:rFonts w:ascii="Times New Roman" w:hAnsi="Times New Roman" w:cs="Times New Roman"/>
           <w:b/>
@@ -59,142 +201,7 @@
           <w:sz w:val="28"/>
           <w:szCs w:val="28"/>
         </w:rPr>
-        <w:t xml:space="preserve"> LLM Engineer</w:t>
-      </w:r>
-      <w:r>
-        <w:rPr>
-          <w:rFonts w:ascii="Times New Roman" w:hAnsi="Times New Roman" w:cs="Times New Roman"/>
-          <w:b/>
-          <w:bCs/>
-          <w:sz w:val="28"/>
-          <w:szCs w:val="28"/>
-          <w:lang w:eastAsia="ja-JP"/>
-        </w:rPr>
-        <w:t xml:space="preserve"> | Full-Stack </w:t>
-      </w:r>
-      <w:r>
-        <w:rPr>
-          <w:rFonts w:ascii="Times New Roman" w:hAnsi="Times New Roman" w:cs="Times New Roman"/>
-          <w:b/>
-          <w:bCs/>
-          <w:sz w:val="28"/>
-          <w:szCs w:val="28"/>
-        </w:rPr>
-        <w:t>Software Engineer</w:t>
-      </w:r>
-      <w:r>
-        <w:rPr>
-          <w:rFonts w:ascii="Times New Roman" w:hAnsi="Times New Roman" w:cs="Times New Roman"/>
-          <w:b/>
-          <w:bCs/>
-          <w:sz w:val="28"/>
-          <w:szCs w:val="28"/>
-        </w:rPr>
-        <w:t xml:space="preserve"> | RAG </w:t>
-      </w:r>
-      <w:r>
-        <w:rPr>
-          <w:rFonts w:ascii="Times New Roman" w:hAnsi="Times New Roman" w:cs="Times New Roman"/>
-          <w:b/>
-          <w:bCs/>
-          <w:sz w:val="28"/>
-          <w:szCs w:val="28"/>
-          <w:lang w:eastAsia="ja-JP"/>
-        </w:rPr>
-        <w:t xml:space="preserve">&amp; MCP </w:t>
-      </w:r>
-      <w:r>
-        <w:rPr>
-          <w:rFonts w:ascii="Times New Roman" w:hAnsi="Times New Roman" w:cs="Times New Roman"/>
-          <w:b/>
-          <w:bCs/>
-          <w:sz w:val="28"/>
-          <w:szCs w:val="28"/>
-        </w:rPr>
-        <w:t>Systems Specialist</w:t>
-      </w:r>
-    </w:p>
-    <w:p>
-      <w:pPr>
-        <w:rPr>
-          <w:rFonts w:ascii="Times New Roman" w:hAnsi="Times New Roman" w:cs="Times New Roman"/>
-          <w:sz w:val="24"/>
-          <w:szCs w:val="24"/>
-          <w:lang w:val="fr-FR"/>
-        </w:rPr>
       </w:pPr>
-      <w:r>
-        <w:rPr>
-          <w:rFonts w:ascii="Times New Roman" w:hAnsi="Times New Roman" w:cs="Times New Roman"/>
-          <w:b/>
-          <w:bCs/>
-          <w:sz w:val="24"/>
-          <w:szCs w:val="24"/>
-          <w:lang w:val="fr-FR"/>
-        </w:rPr>
-        <w:t>Nairobi, Kenya</w:t>
-      </w:r>
-      <w:r>
-        <w:rPr>
-          <w:rFonts w:ascii="Times New Roman" w:hAnsi="Times New Roman" w:cs="Times New Roman"/>
-          <w:sz w:val="24"/>
-          <w:szCs w:val="24"/>
-          <w:lang w:val="fr-FR"/>
-        </w:rPr>
-        <w:t xml:space="preserve"> | </w:t>
-      </w:r>
-      <w:r>
-        <w:rPr>
-          <w:rFonts w:ascii="Times New Roman" w:hAnsi="Times New Roman" w:cs="Times New Roman"/>
-          <w:b/>
-          <w:bCs/>
-          <w:sz w:val="24"/>
-          <w:szCs w:val="24"/>
-          <w:lang w:val="fr-FR"/>
-        </w:rPr>
-        <w:t>+254 714 394 332</w:t>
-      </w:r>
-      <w:r>
-        <w:rPr>
-          <w:rFonts w:ascii="Times New Roman" w:hAnsi="Times New Roman" w:cs="Times New Roman"/>
-          <w:sz w:val="24"/>
-          <w:szCs w:val="24"/>
-          <w:lang w:val="fr-FR"/>
-        </w:rPr>
-        <w:t xml:space="preserve"> | </w:t>
-      </w:r>
-      <w:r>
-        <w:rPr>
-          <w:rFonts w:ascii="Times New Roman" w:hAnsi="Times New Roman" w:cs="Times New Roman"/>
-          <w:b/>
-          <w:bCs/>
-          <w:sz w:val="24"/>
-          <w:szCs w:val="24"/>
-          <w:lang w:val="fr-FR"/>
-        </w:rPr>
-        <w:t>nickbiiybwalley@gmail.com</w:t>
-      </w:r>
-    </w:p>
-    <w:p>
-      <w:pPr>
-        <w:rPr>
-          <w:rFonts w:ascii="Times New Roman" w:hAnsi="Times New Roman" w:cs="Times New Roman"/>
-          <w:b/>
-          <w:bCs/>
-          <w:sz w:val="24"/>
-          <w:szCs w:val="24"/>
-          <w:lang w:val="fr-FR"/>
-        </w:rPr>
-      </w:pPr>
-      <w:r>
-        <w:rPr>
-          <w:rFonts w:ascii="Times New Roman" w:hAnsi="Times New Roman" w:cs="Times New Roman"/>
-          <w:sz w:val="24"/>
-          <w:szCs w:val="24"/>
-          <w:lang w:val="fr-FR"/>
-        </w:rPr>
-        <w:t xml:space="preserve">LinkedIn : </w:t>
-      </w:r>
       <w:hyperlink r:id="rId6" w:history="1">
         <w:r>
           <w:rPr>
@@ -202,29 +209,19 @@
             <w:rFonts w:ascii="Times New Roman" w:hAnsi="Times New Roman" w:cs="Times New Roman"/>
             <w:b/>
             <w:bCs/>
-            <w:sz w:val="24"/>
-            <w:szCs w:val="24"/>
-            <w:lang w:val="fr-FR"/>
+            <w:sz w:val="28"/>
+            <w:szCs w:val="28"/>
           </w:rPr>
-          <w:t>https://www.linkedin.com/in/nick-bwalley-49220a269</w:t>
+          <w:t>LinkedIn</w:t>
         </w:r>
       </w:hyperlink>
-    </w:p>
-    <w:p>
-      <w:pPr>
-        <w:rPr>
-          <w:rFonts w:ascii="Times New Roman" w:hAnsi="Times New Roman" w:cs="Times New Roman"/>
-          <w:sz w:val="24"/>
-          <w:szCs w:val="24"/>
-        </w:rPr>
-      </w:pPr>
-      <w:r>
-        <w:rPr>
-          <w:rFonts w:ascii="Times New Roman" w:hAnsi="Times New Roman" w:cs="Times New Roman"/>
-          <w:sz w:val="24"/>
-          <w:szCs w:val="24"/>
-        </w:rPr>
-        <w:t xml:space="preserve">GitHub: </w:t>
+      <w:r>
+        <w:rPr>
+          <w:rFonts w:ascii="Times New Roman" w:hAnsi="Times New Roman" w:cs="Times New Roman"/>
+          <w:sz w:val="28"/>
+          <w:szCs w:val="28"/>
+        </w:rPr>
+        <w:t xml:space="preserve">, </w:t>
       </w:r>
       <w:hyperlink r:id="rId7" w:history="1">
         <w:r>
@@ -233,10 +230,10 @@
             <w:rFonts w:ascii="Times New Roman" w:hAnsi="Times New Roman" w:cs="Times New Roman"/>
             <w:b/>
             <w:bCs/>
-            <w:sz w:val="24"/>
-            <w:szCs w:val="24"/>
+            <w:sz w:val="28"/>
+            <w:szCs w:val="28"/>
           </w:rPr>
-          <w:t>https://github.com/NickBwalley</w:t>
+          <w:t>GitHub</w:t>
         </w:r>
       </w:hyperlink>
     </w:p>
@@ -259,402 +256,14 @@
         <w:jc w:val="both"/>
         <w:rPr>
           <w:rFonts w:ascii="Times New Roman" w:hAnsi="Times New Roman" w:cs="Times New Roman"/>
+          <w:lang w:val="en-KE"/>
         </w:rPr>
       </w:pPr>
       <w:r>
         <w:rPr>
           <w:rFonts w:ascii="Times New Roman" w:hAnsi="Times New Roman" w:cs="Times New Roman"/>
         </w:rPr>
-        <w:t>A</w:t>
-      </w:r>
-      <w:r>
-        <w:rPr>
-          <w:rFonts w:ascii="Times New Roman" w:hAnsi="Times New Roman" w:cs="Times New Roman"/>
-        </w:rPr>
-        <w:t xml:space="preserve">n </w:t>
-      </w:r>
-      <w:r>
-        <w:rPr>
-          <w:rFonts w:ascii="Times New Roman" w:hAnsi="Times New Roman" w:cs="Times New Roman"/>
-        </w:rPr>
-        <w:t>Innovative</w:t>
-      </w:r>
-      <w:r>
-        <w:rPr>
-          <w:rFonts w:ascii="Times New Roman" w:hAnsi="Times New Roman" w:cs="Times New Roman"/>
-          <w:b/>
-          <w:bCs/>
-        </w:rPr>
-        <w:t xml:space="preserve"> Full-Stack</w:t>
-      </w:r>
-      <w:r>
-        <w:rPr>
-          <w:rFonts w:ascii="Times New Roman" w:hAnsi="Times New Roman" w:cs="Times New Roman"/>
-          <w:b/>
-          <w:bCs/>
-        </w:rPr>
-        <w:t xml:space="preserve"> Software</w:t>
-      </w:r>
-      <w:r>
-        <w:rPr>
-          <w:rFonts w:ascii="Times New Roman" w:hAnsi="Times New Roman" w:cs="Times New Roman"/>
-          <w:b/>
-          <w:bCs/>
-        </w:rPr>
-        <w:t xml:space="preserve"> Engineer</w:t>
-      </w:r>
-      <w:r>
-        <w:rPr>
-          <w:rFonts w:ascii="Times New Roman" w:hAnsi="Times New Roman" w:cs="Times New Roman"/>
-          <w:b/>
-          <w:bCs/>
-        </w:rPr>
-        <w:t xml:space="preserve"> and AI Engineer</w:t>
-      </w:r>
-      <w:r>
-        <w:rPr>
-          <w:rFonts w:ascii="Times New Roman" w:hAnsi="Times New Roman" w:cs="Times New Roman"/>
-        </w:rPr>
-        <w:t xml:space="preserve"> with </w:t>
-      </w:r>
-      <w:r>
-        <w:rPr>
-          <w:rFonts w:ascii="Times New Roman" w:hAnsi="Times New Roman" w:cs="Times New Roman"/>
-          <w:b/>
-          <w:bCs/>
-        </w:rPr>
-        <w:t>5 years</w:t>
-      </w:r>
-      <w:r>
-        <w:rPr>
-          <w:rFonts w:ascii="Times New Roman" w:hAnsi="Times New Roman" w:cs="Times New Roman"/>
-        </w:rPr>
-        <w:t xml:space="preserve"> of </w:t>
-      </w:r>
-      <w:r>
-        <w:rPr>
-          <w:rFonts w:ascii="Times New Roman" w:hAnsi="Times New Roman" w:cs="Times New Roman"/>
-        </w:rPr>
-        <w:t>experience in</w:t>
-      </w:r>
-      <w:r>
-        <w:rPr>
-          <w:rFonts w:ascii="Times New Roman" w:hAnsi="Times New Roman" w:cs="Times New Roman"/>
-        </w:rPr>
-        <w:t xml:space="preserve"> designing, developing, and deploying scalable AI-driven applications.</w:t>
-      </w:r>
-      <w:r>
-        <w:rPr>
-          <w:rFonts w:ascii="Times New Roman" w:hAnsi="Times New Roman" w:cs="Times New Roman"/>
-        </w:rPr>
-        <w:t xml:space="preserve"> An Expert</w:t>
-      </w:r>
-      <w:r>
-        <w:rPr>
-          <w:rFonts w:ascii="Times New Roman" w:hAnsi="Times New Roman" w:cs="Times New Roman"/>
-        </w:rPr>
-        <w:t xml:space="preserve"> in</w:t>
-      </w:r>
-      <w:r>
-        <w:rPr>
-          <w:rFonts w:ascii="Times New Roman" w:hAnsi="Times New Roman" w:cs="Times New Roman"/>
-        </w:rPr>
-        <w:t xml:space="preserve"> developing</w:t>
-      </w:r>
-      <w:r>
-        <w:rPr>
-          <w:rFonts w:ascii="Times New Roman" w:hAnsi="Times New Roman" w:cs="Times New Roman"/>
-        </w:rPr>
-        <w:t xml:space="preserve"> </w:t>
-      </w:r>
-      <w:r>
-        <w:rPr>
-          <w:rFonts w:ascii="Times New Roman" w:hAnsi="Times New Roman" w:cs="Times New Roman"/>
-          <w:b/>
-          <w:bCs/>
-        </w:rPr>
-        <w:t>Retrieval-Augmented Generation (RAG)</w:t>
-      </w:r>
-      <w:r>
-        <w:rPr>
-          <w:rFonts w:ascii="Times New Roman" w:hAnsi="Times New Roman" w:cs="Times New Roman"/>
-        </w:rPr>
-        <w:t xml:space="preserve"> Chatbots</w:t>
-      </w:r>
-      <w:r>
-        <w:rPr>
-          <w:rFonts w:ascii="Times New Roman" w:hAnsi="Times New Roman" w:cs="Times New Roman"/>
-        </w:rPr>
-        <w:t xml:space="preserve">, </w:t>
-      </w:r>
-      <w:r>
-        <w:rPr>
-          <w:rFonts w:ascii="Times New Roman" w:hAnsi="Times New Roman" w:cs="Times New Roman"/>
-          <w:b/>
-          <w:bCs/>
-        </w:rPr>
-        <w:t>LLM integration</w:t>
-      </w:r>
-      <w:r>
-        <w:rPr>
-          <w:rFonts w:ascii="Times New Roman" w:hAnsi="Times New Roman" w:cs="Times New Roman"/>
-          <w:b/>
-          <w:bCs/>
-        </w:rPr>
-        <w:t xml:space="preserve"> </w:t>
-      </w:r>
-      <w:r>
-        <w:rPr>
-          <w:rFonts w:ascii="Times New Roman" w:hAnsi="Times New Roman" w:cs="Times New Roman"/>
-        </w:rPr>
-        <w:t>with</w:t>
-      </w:r>
-      <w:r>
-        <w:rPr>
-          <w:rFonts w:ascii="Times New Roman" w:hAnsi="Times New Roman" w:cs="Times New Roman"/>
-        </w:rPr>
-        <w:t xml:space="preserve"> tools like</w:t>
-      </w:r>
-      <w:r>
-        <w:rPr>
-          <w:rFonts w:ascii="Times New Roman" w:hAnsi="Times New Roman" w:cs="Times New Roman"/>
-        </w:rPr>
-        <w:t xml:space="preserve"> (OpenAI, Anthropic</w:t>
-      </w:r>
-      <w:r>
-        <w:rPr>
-          <w:rFonts w:ascii="Times New Roman" w:hAnsi="Times New Roman" w:cs="Times New Roman"/>
-        </w:rPr>
-        <w:t xml:space="preserve"> Claude</w:t>
-      </w:r>
-      <w:r>
-        <w:rPr>
-          <w:rFonts w:ascii="Times New Roman" w:hAnsi="Times New Roman" w:cs="Times New Roman"/>
-        </w:rPr>
-        <w:t xml:space="preserve">, </w:t>
-      </w:r>
-      <w:proofErr w:type="spellStart"/>
-      <w:r>
-        <w:rPr>
-          <w:rFonts w:ascii="Times New Roman" w:hAnsi="Times New Roman" w:cs="Times New Roman"/>
-        </w:rPr>
-        <w:t>LLaMA</w:t>
-      </w:r>
-      <w:proofErr w:type="spellEnd"/>
-      <w:r>
-        <w:rPr>
-          <w:rFonts w:ascii="Times New Roman" w:hAnsi="Times New Roman" w:cs="Times New Roman"/>
-        </w:rPr>
-        <w:t>),</w:t>
-      </w:r>
-      <w:r>
-        <w:rPr>
-          <w:rFonts w:ascii="Times New Roman" w:hAnsi="Times New Roman" w:cs="Times New Roman"/>
-          <w:lang w:eastAsia="ja-JP"/>
-        </w:rPr>
-        <w:t xml:space="preserve"> MCP</w:t>
-      </w:r>
-      <w:r>
-        <w:rPr>
-          <w:rFonts w:ascii="Times New Roman" w:hAnsi="Times New Roman" w:cs="Times New Roman"/>
-        </w:rPr>
-        <w:t xml:space="preserve"> and </w:t>
-      </w:r>
-      <w:r>
-        <w:rPr>
-          <w:rFonts w:ascii="Times New Roman" w:hAnsi="Times New Roman" w:cs="Times New Roman"/>
-          <w:b/>
-          <w:bCs/>
-        </w:rPr>
-        <w:t>cloud-native architectures</w:t>
-      </w:r>
-      <w:r>
-        <w:rPr>
-          <w:rFonts w:ascii="Times New Roman" w:hAnsi="Times New Roman" w:cs="Times New Roman"/>
-        </w:rPr>
-        <w:t xml:space="preserve"> on AWS. Proven success in </w:t>
-      </w:r>
-      <w:r>
-        <w:rPr>
-          <w:rFonts w:ascii="Times New Roman" w:hAnsi="Times New Roman" w:cs="Times New Roman"/>
-          <w:b/>
-          <w:bCs/>
-        </w:rPr>
-        <w:t>vector database search</w:t>
-      </w:r>
-      <w:r>
-        <w:rPr>
-          <w:rFonts w:ascii="Times New Roman" w:hAnsi="Times New Roman" w:cs="Times New Roman"/>
-        </w:rPr>
-        <w:t xml:space="preserve">, </w:t>
-      </w:r>
-      <w:r>
-        <w:rPr>
-          <w:rFonts w:ascii="Times New Roman" w:hAnsi="Times New Roman" w:cs="Times New Roman"/>
-          <w:b/>
-          <w:bCs/>
-        </w:rPr>
-        <w:t>structured output modeling (</w:t>
-      </w:r>
-      <w:proofErr w:type="spellStart"/>
-      <w:r>
-        <w:rPr>
-          <w:rFonts w:ascii="Times New Roman" w:hAnsi="Times New Roman" w:cs="Times New Roman"/>
-          <w:b/>
-          <w:bCs/>
-        </w:rPr>
-        <w:t>Pydantic</w:t>
-      </w:r>
-      <w:proofErr w:type="spellEnd"/>
-      <w:r>
-        <w:rPr>
-          <w:rFonts w:ascii="Times New Roman" w:hAnsi="Times New Roman" w:cs="Times New Roman"/>
-          <w:b/>
-          <w:bCs/>
-        </w:rPr>
-        <w:t>)</w:t>
-      </w:r>
-      <w:r>
-        <w:rPr>
-          <w:rFonts w:ascii="Times New Roman" w:hAnsi="Times New Roman" w:cs="Times New Roman"/>
-        </w:rPr>
-        <w:t xml:space="preserve">, and building </w:t>
-      </w:r>
-      <w:r>
-        <w:rPr>
-          <w:rFonts w:ascii="Times New Roman" w:hAnsi="Times New Roman" w:cs="Times New Roman"/>
-          <w:b/>
-          <w:bCs/>
-        </w:rPr>
-        <w:t>end-to-end AI solutions</w:t>
-      </w:r>
-      <w:r>
-        <w:rPr>
-          <w:rFonts w:ascii="Times New Roman" w:hAnsi="Times New Roman" w:cs="Times New Roman"/>
-        </w:rPr>
-        <w:t xml:space="preserve"> that reduce costs, accelerate delivery, and boost performance. Well-versed in creating </w:t>
-      </w:r>
-      <w:r>
-        <w:rPr>
-          <w:rFonts w:ascii="Times New Roman" w:hAnsi="Times New Roman" w:cs="Times New Roman"/>
-          <w:b/>
-          <w:bCs/>
-        </w:rPr>
-        <w:t>intelligent automations</w:t>
-      </w:r>
-      <w:r>
-        <w:rPr>
-          <w:rFonts w:ascii="Times New Roman" w:hAnsi="Times New Roman" w:cs="Times New Roman"/>
-        </w:rPr>
-        <w:t xml:space="preserve"> using </w:t>
-      </w:r>
-      <w:r>
-        <w:rPr>
-          <w:rFonts w:ascii="Times New Roman" w:hAnsi="Times New Roman" w:cs="Times New Roman"/>
-          <w:b/>
-          <w:bCs/>
-        </w:rPr>
-        <w:t>n8n</w:t>
-      </w:r>
-      <w:r>
-        <w:rPr>
-          <w:rFonts w:ascii="Times New Roman" w:hAnsi="Times New Roman" w:cs="Times New Roman"/>
-        </w:rPr>
-        <w:t xml:space="preserve"> and </w:t>
-      </w:r>
-      <w:proofErr w:type="spellStart"/>
-      <w:r>
-        <w:rPr>
-          <w:rFonts w:ascii="Times New Roman" w:hAnsi="Times New Roman" w:cs="Times New Roman"/>
-          <w:b/>
-          <w:bCs/>
-        </w:rPr>
-        <w:t>Flowise</w:t>
-      </w:r>
-      <w:proofErr w:type="spellEnd"/>
-      <w:r>
-        <w:rPr>
-          <w:rFonts w:ascii="Times New Roman" w:hAnsi="Times New Roman" w:cs="Times New Roman"/>
-        </w:rPr>
-        <w:t>, leveraging webhooks and seamless system integrations to streamline complex workflows. Adept at leading cross-functional teams, architecting complex back-end systems, and translating business needs into production-ready AI/ML applications.</w:t>
-      </w:r>
-      <w:r>
-        <w:rPr>
-          <w:rFonts w:ascii="Times New Roman" w:hAnsi="Times New Roman" w:cs="Times New Roman"/>
-        </w:rPr>
-        <w:t xml:space="preserve"> </w:t>
-      </w:r>
-      <w:r>
-        <w:rPr>
-          <w:rFonts w:ascii="Times New Roman" w:hAnsi="Times New Roman" w:cs="Times New Roman"/>
-        </w:rPr>
-        <w:t>I have b</w:t>
-      </w:r>
-      <w:r>
-        <w:rPr>
-          <w:rFonts w:ascii="Times New Roman" w:hAnsi="Times New Roman" w:cs="Times New Roman"/>
-        </w:rPr>
-        <w:t xml:space="preserve">uilt </w:t>
-      </w:r>
-      <w:r>
-        <w:rPr>
-          <w:rFonts w:ascii="Times New Roman" w:hAnsi="Times New Roman" w:cs="Times New Roman"/>
-        </w:rPr>
-        <w:t>several</w:t>
-      </w:r>
-      <w:r>
-        <w:rPr>
-          <w:rFonts w:ascii="Times New Roman" w:hAnsi="Times New Roman" w:cs="Times New Roman"/>
-        </w:rPr>
-        <w:t xml:space="preserve"> </w:t>
-      </w:r>
-      <w:r>
-        <w:rPr>
-          <w:rFonts w:ascii="Times New Roman" w:hAnsi="Times New Roman" w:cs="Times New Roman"/>
-        </w:rPr>
-        <w:t xml:space="preserve">automation pipelines and AI chatbots that increased operational efficiency by </w:t>
-      </w:r>
-      <w:r>
-        <w:rPr>
-          <w:rFonts w:ascii="Times New Roman" w:hAnsi="Times New Roman" w:cs="Times New Roman"/>
-          <w:b/>
-          <w:bCs/>
-        </w:rPr>
-        <w:t>up to 40%</w:t>
-      </w:r>
-      <w:r>
-        <w:rPr>
-          <w:rFonts w:ascii="Times New Roman" w:hAnsi="Times New Roman" w:cs="Times New Roman"/>
-        </w:rPr>
-        <w:t xml:space="preserve">, improved response accuracy by </w:t>
-      </w:r>
-      <w:r>
-        <w:rPr>
-          <w:rFonts w:ascii="Times New Roman" w:hAnsi="Times New Roman" w:cs="Times New Roman"/>
-          <w:b/>
-          <w:bCs/>
-        </w:rPr>
-        <w:t>35%</w:t>
-      </w:r>
-      <w:r>
-        <w:rPr>
-          <w:rFonts w:ascii="Times New Roman" w:hAnsi="Times New Roman" w:cs="Times New Roman"/>
-        </w:rPr>
-        <w:t xml:space="preserve">, and reduced manual processing time from hours to </w:t>
-      </w:r>
-      <w:r>
-        <w:rPr>
-          <w:rFonts w:ascii="Times New Roman" w:hAnsi="Times New Roman" w:cs="Times New Roman"/>
-          <w:b/>
-          <w:bCs/>
-        </w:rPr>
-        <w:t>minutes</w:t>
-      </w:r>
-      <w:r>
-        <w:rPr>
-          <w:rFonts w:ascii="Times New Roman" w:hAnsi="Times New Roman" w:cs="Times New Roman"/>
-        </w:rPr>
-        <w:t xml:space="preserve"> through end-to-end AI and integration solutions</w:t>
+        <w:t>I’m an AI Automations Consultant with a strong foundation as a Full-Stack Software Engineer, helping businesses design and deploy scalable, intelligent, and compliant systems. Over the past 6 years, I’ve built end-to-end automation workflows, AI-powered chatbots, and SaaS platforms that streamline operations, enhance customer engagement, and scale effortlessly to millions of users. I specialize in transforming complex business processes into self-operating AI ecosystems using tools like n8n, OpenAI Agents Builder, CrewAI, and the LangChain framework. By combining deep technical expertise in software architecture, cloud infrastructure, and AI research with adherence to global standards such as SOC 2 and GDPR, I deliver automation solutions that are not only robust and secure but also drive measurable business growth and long-term scalability</w:t>
       </w:r>
       <w:r>
         <w:rPr>
@@ -668,11 +277,13 @@
         <w:pStyle w:val="Heading1"/>
         <w:rPr>
           <w:rFonts w:ascii="Times New Roman" w:hAnsi="Times New Roman" w:cs="Times New Roman"/>
+          <w:lang w:val="en-KE"/>
         </w:rPr>
       </w:pPr>
       <w:r>
         <w:rPr>
           <w:rFonts w:ascii="Times New Roman" w:hAnsi="Times New Roman" w:cs="Times New Roman"/>
+          <w:lang w:val="en-KE"/>
         </w:rPr>
         <w:t>CORE TECHNICAL COMPETENCIES</w:t>
       </w:r>
@@ -681,6 +292,7 @@
       <w:pPr>
         <w:rPr>
           <w:rFonts w:ascii="Times New Roman" w:hAnsi="Times New Roman" w:cs="Times New Roman"/>
+          <w:lang w:eastAsia="ja-JP"/>
         </w:rPr>
       </w:pPr>
       <w:r>
@@ -688,912 +300,24 @@
           <w:rFonts w:ascii="Times New Roman" w:hAnsi="Times New Roman" w:cs="Times New Roman"/>
           <w:b/>
           <w:bCs/>
-        </w:rPr>
-        <w:t xml:space="preserve">AI &amp; ML </w:t>
-      </w:r>
-      <w:r>
-        <w:rPr>
-          <w:rFonts w:ascii="Times New Roman" w:hAnsi="Times New Roman" w:cs="Times New Roman"/>
-          <w:b/>
-          <w:bCs/>
-        </w:rPr>
-        <w:t>Technologies</w:t>
-      </w:r>
-      <w:r>
-        <w:rPr>
-          <w:rFonts w:ascii="Times New Roman" w:hAnsi="Times New Roman" w:cs="Times New Roman"/>
-          <w:b/>
-          <w:bCs/>
-        </w:rPr>
-        <w:t>:</w:t>
-      </w:r>
-      <w:r>
-        <w:rPr>
-          <w:rFonts w:ascii="Times New Roman" w:hAnsi="Times New Roman" w:cs="Times New Roman"/>
+          <w:lang w:val="en-KE" w:eastAsia="ja-JP"/>
+        </w:rPr>
+        <w:t>AI Tools &amp; Automations:</w:t>
+      </w:r>
+      <w:r>
+        <w:rPr>
+          <w:rFonts w:ascii="Times New Roman" w:hAnsi="Times New Roman" w:cs="Times New Roman"/>
+          <w:lang w:val="en-KE" w:eastAsia="ja-JP"/>
+        </w:rPr>
+        <w:t xml:space="preserve"> OpenAI, Claude, LLaMA, LangChain, RAG, MCP, n8n, Flowise, CrewAI, LangGraph, LangSmith, HuggingFace, Prompt Engineering, Cursor, Claude Code, Claude Desktop, Lovable, Windsurf, Replit, Google Gemini CLI, Google AI Studio. </w:t>
+      </w:r>
+      <w:r>
+        <w:rPr>
+          <w:rFonts w:ascii="Times New Roman" w:hAnsi="Times New Roman" w:cs="Times New Roman"/>
+          <w:lang w:val="en-KE" w:eastAsia="ja-JP"/>
         </w:rPr>
         <w:br/>
-        <w:t>LLMs</w:t>
-      </w:r>
-      <w:r>
-        <w:rPr>
-          <w:rFonts w:ascii="Times New Roman" w:hAnsi="Times New Roman" w:cs="Times New Roman"/>
-        </w:rPr>
-        <w:t xml:space="preserve"> </w:t>
-      </w:r>
-      <w:r>
-        <w:rPr>
-          <w:rFonts w:ascii="Times New Roman" w:hAnsi="Times New Roman" w:cs="Times New Roman"/>
-        </w:rPr>
-        <w:t>(OpenAI GPT-</w:t>
-      </w:r>
-      <w:r>
-        <w:rPr>
-          <w:rFonts w:ascii="Times New Roman" w:hAnsi="Times New Roman" w:cs="Times New Roman"/>
-          <w:lang w:eastAsia="ja-JP"/>
-        </w:rPr>
-        <w:t>5</w:t>
-      </w:r>
-      <w:r>
-        <w:rPr>
-          <w:rFonts w:ascii="Times New Roman" w:hAnsi="Times New Roman" w:cs="Times New Roman"/>
-        </w:rPr>
-        <w:t xml:space="preserve">, Claude, </w:t>
-      </w:r>
-      <w:proofErr w:type="spellStart"/>
-      <w:r>
-        <w:rPr>
-          <w:rFonts w:ascii="Times New Roman" w:hAnsi="Times New Roman" w:cs="Times New Roman"/>
-        </w:rPr>
-        <w:t>LLaMA</w:t>
-      </w:r>
-      <w:proofErr w:type="spellEnd"/>
-      <w:r>
-        <w:rPr>
-          <w:rFonts w:ascii="Times New Roman" w:hAnsi="Times New Roman" w:cs="Times New Roman"/>
-        </w:rPr>
-        <w:t xml:space="preserve">, </w:t>
-      </w:r>
-      <w:r>
-        <w:rPr>
-          <w:rFonts w:ascii="Times New Roman" w:hAnsi="Times New Roman" w:cs="Times New Roman"/>
-          <w:lang w:eastAsia="ja-JP"/>
-        </w:rPr>
-        <w:t xml:space="preserve">Grok, </w:t>
-      </w:r>
-      <w:proofErr w:type="spellStart"/>
-      <w:r>
-        <w:rPr>
-          <w:rFonts w:ascii="Times New Roman" w:hAnsi="Times New Roman" w:cs="Times New Roman"/>
-          <w:lang w:eastAsia="ja-JP"/>
-        </w:rPr>
-        <w:t>Groq</w:t>
-      </w:r>
-      <w:proofErr w:type="spellEnd"/>
-      <w:r>
-        <w:rPr>
-          <w:rFonts w:ascii="Times New Roman" w:hAnsi="Times New Roman" w:cs="Times New Roman"/>
-        </w:rPr>
-        <w:t>), RAG</w:t>
-      </w:r>
-      <w:r>
-        <w:rPr>
-          <w:rFonts w:ascii="Times New Roman" w:hAnsi="Times New Roman" w:cs="Times New Roman"/>
-        </w:rPr>
-        <w:t xml:space="preserve"> Pipelines</w:t>
-      </w:r>
-      <w:r>
-        <w:rPr>
-          <w:rFonts w:ascii="Times New Roman" w:hAnsi="Times New Roman" w:cs="Times New Roman"/>
-        </w:rPr>
-        <w:t>,</w:t>
-      </w:r>
-      <w:r>
-        <w:rPr>
-          <w:rFonts w:ascii="Times New Roman" w:hAnsi="Times New Roman" w:cs="Times New Roman"/>
-          <w:lang w:eastAsia="ja-JP"/>
-        </w:rPr>
-        <w:t xml:space="preserve"> MCP,</w:t>
-      </w:r>
-      <w:r>
-        <w:rPr>
-          <w:rFonts w:ascii="Times New Roman" w:hAnsi="Times New Roman" w:cs="Times New Roman"/>
-        </w:rPr>
-        <w:t xml:space="preserve"> </w:t>
-      </w:r>
-      <w:proofErr w:type="spellStart"/>
-      <w:r>
-        <w:rPr>
-          <w:rFonts w:ascii="Times New Roman" w:hAnsi="Times New Roman" w:cs="Times New Roman"/>
-        </w:rPr>
-        <w:t>LangChain</w:t>
-      </w:r>
-      <w:proofErr w:type="spellEnd"/>
-      <w:r>
-        <w:rPr>
-          <w:rFonts w:ascii="Times New Roman" w:hAnsi="Times New Roman" w:cs="Times New Roman"/>
-        </w:rPr>
-        <w:t>, LangGraph</w:t>
-      </w:r>
-      <w:r>
-        <w:rPr>
-          <w:rFonts w:ascii="Times New Roman" w:hAnsi="Times New Roman" w:cs="Times New Roman"/>
-          <w:lang w:eastAsia="ja-JP"/>
-        </w:rPr>
-        <w:t xml:space="preserve">, </w:t>
-      </w:r>
-      <w:proofErr w:type="spellStart"/>
-      <w:r>
-        <w:rPr>
-          <w:rFonts w:ascii="Times New Roman" w:hAnsi="Times New Roman" w:cs="Times New Roman"/>
-          <w:lang w:eastAsia="ja-JP"/>
-        </w:rPr>
-        <w:t>LangSmith</w:t>
-      </w:r>
-      <w:proofErr w:type="spellEnd"/>
-      <w:r>
-        <w:rPr>
-          <w:rFonts w:ascii="Times New Roman" w:hAnsi="Times New Roman" w:cs="Times New Roman"/>
-          <w:lang w:eastAsia="ja-JP"/>
-        </w:rPr>
-        <w:t>,</w:t>
-      </w:r>
-      <w:r>
-        <w:rPr>
-          <w:rFonts w:ascii="Times New Roman" w:hAnsi="Times New Roman" w:cs="Times New Roman"/>
-        </w:rPr>
-        <w:t xml:space="preserve"> </w:t>
-      </w:r>
-      <w:proofErr w:type="spellStart"/>
-      <w:r>
-        <w:rPr>
-          <w:rFonts w:ascii="Times New Roman" w:hAnsi="Times New Roman" w:cs="Times New Roman"/>
-        </w:rPr>
-        <w:t>CrewAI</w:t>
-      </w:r>
-      <w:proofErr w:type="spellEnd"/>
-      <w:r>
-        <w:rPr>
-          <w:rFonts w:ascii="Times New Roman" w:hAnsi="Times New Roman" w:cs="Times New Roman"/>
-        </w:rPr>
-        <w:t xml:space="preserve">, </w:t>
-      </w:r>
-      <w:proofErr w:type="spellStart"/>
-      <w:r>
-        <w:rPr>
-          <w:rFonts w:ascii="Times New Roman" w:hAnsi="Times New Roman" w:cs="Times New Roman"/>
-        </w:rPr>
-        <w:t>Hugging</w:t>
-      </w:r>
-      <w:r>
-        <w:rPr>
-          <w:rFonts w:ascii="Times New Roman" w:hAnsi="Times New Roman" w:cs="Times New Roman"/>
-        </w:rPr>
-        <w:t>Face</w:t>
-      </w:r>
-      <w:proofErr w:type="spellEnd"/>
-      <w:r>
-        <w:rPr>
-          <w:rFonts w:ascii="Times New Roman" w:hAnsi="Times New Roman" w:cs="Times New Roman"/>
-          <w:lang w:eastAsia="ja-JP"/>
-        </w:rPr>
-        <w:t xml:space="preserve">, </w:t>
-      </w:r>
-      <w:r>
-        <w:rPr>
-          <w:rFonts w:ascii="Times New Roman" w:hAnsi="Times New Roman" w:cs="Times New Roman"/>
-        </w:rPr>
-        <w:t>Google-</w:t>
-      </w:r>
-      <w:proofErr w:type="spellStart"/>
-      <w:r>
-        <w:rPr>
-          <w:rFonts w:ascii="Times New Roman" w:hAnsi="Times New Roman" w:cs="Times New Roman"/>
-        </w:rPr>
-        <w:t>Colab</w:t>
-      </w:r>
-      <w:proofErr w:type="spellEnd"/>
-      <w:r>
-        <w:rPr>
-          <w:rFonts w:ascii="Times New Roman" w:hAnsi="Times New Roman" w:cs="Times New Roman"/>
-        </w:rPr>
-        <w:t xml:space="preserve">, </w:t>
-      </w:r>
-      <w:r>
-        <w:rPr>
-          <w:rFonts w:ascii="Times New Roman" w:hAnsi="Times New Roman" w:cs="Times New Roman"/>
-        </w:rPr>
-        <w:t>Transformer</w:t>
-      </w:r>
-      <w:r>
-        <w:rPr>
-          <w:rFonts w:ascii="Times New Roman" w:hAnsi="Times New Roman" w:cs="Times New Roman"/>
-        </w:rPr>
-        <w:t xml:space="preserve"> architecture</w:t>
-      </w:r>
-      <w:r>
-        <w:rPr>
-          <w:rFonts w:ascii="Times New Roman" w:hAnsi="Times New Roman" w:cs="Times New Roman"/>
-        </w:rPr>
-        <w:t>,</w:t>
-      </w:r>
-      <w:r>
-        <w:rPr>
-          <w:rFonts w:ascii="Times New Roman" w:hAnsi="Times New Roman" w:cs="Times New Roman"/>
-          <w:lang w:eastAsia="ja-JP"/>
-        </w:rPr>
-        <w:t xml:space="preserve"> </w:t>
-      </w:r>
-      <w:proofErr w:type="spellStart"/>
-      <w:r>
-        <w:rPr>
-          <w:rFonts w:ascii="Times New Roman" w:hAnsi="Times New Roman" w:cs="Times New Roman"/>
-          <w:lang w:eastAsia="ja-JP"/>
-        </w:rPr>
-        <w:t>MoE</w:t>
-      </w:r>
-      <w:proofErr w:type="spellEnd"/>
-      <w:r>
-        <w:rPr>
-          <w:rFonts w:ascii="Times New Roman" w:hAnsi="Times New Roman" w:cs="Times New Roman"/>
-          <w:lang w:eastAsia="ja-JP"/>
-        </w:rPr>
-        <w:t xml:space="preserve"> (Mixture of Expert),</w:t>
-      </w:r>
-      <w:r>
-        <w:rPr>
-          <w:rFonts w:ascii="Times New Roman" w:hAnsi="Times New Roman" w:cs="Times New Roman"/>
-        </w:rPr>
-        <w:t xml:space="preserve"> TensorFlow,</w:t>
-      </w:r>
-      <w:r>
-        <w:rPr>
-          <w:rFonts w:ascii="Times New Roman" w:hAnsi="Times New Roman" w:cs="Times New Roman"/>
-        </w:rPr>
-        <w:t xml:space="preserve"> </w:t>
-      </w:r>
-      <w:proofErr w:type="spellStart"/>
-      <w:r>
-        <w:rPr>
-          <w:rFonts w:ascii="Times New Roman" w:hAnsi="Times New Roman" w:cs="Times New Roman"/>
-        </w:rPr>
-        <w:t>Keras</w:t>
-      </w:r>
-      <w:proofErr w:type="spellEnd"/>
-      <w:r>
-        <w:rPr>
-          <w:rFonts w:ascii="Times New Roman" w:hAnsi="Times New Roman" w:cs="Times New Roman"/>
-        </w:rPr>
-        <w:t>,</w:t>
-      </w:r>
-      <w:r>
-        <w:rPr>
-          <w:rFonts w:ascii="Times New Roman" w:hAnsi="Times New Roman" w:cs="Times New Roman"/>
-        </w:rPr>
-        <w:t xml:space="preserve"> </w:t>
-      </w:r>
-      <w:proofErr w:type="spellStart"/>
-      <w:r>
-        <w:rPr>
-          <w:rFonts w:ascii="Times New Roman" w:hAnsi="Times New Roman" w:cs="Times New Roman"/>
-        </w:rPr>
-        <w:t>PyTorch</w:t>
-      </w:r>
-      <w:proofErr w:type="spellEnd"/>
-      <w:r>
-        <w:rPr>
-          <w:rFonts w:ascii="Times New Roman" w:hAnsi="Times New Roman" w:cs="Times New Roman"/>
-        </w:rPr>
-        <w:t>, Prompt Engineering, Fine-tuning</w:t>
-      </w:r>
-      <w:r>
-        <w:rPr>
-          <w:rFonts w:ascii="Times New Roman" w:hAnsi="Times New Roman" w:cs="Times New Roman"/>
-        </w:rPr>
-        <w:t xml:space="preserve"> </w:t>
-      </w:r>
-      <w:r>
-        <w:rPr>
-          <w:rFonts w:ascii="Times New Roman" w:hAnsi="Times New Roman" w:cs="Times New Roman"/>
-        </w:rPr>
-        <w:t>using</w:t>
-      </w:r>
-      <w:r>
-        <w:rPr>
-          <w:rFonts w:ascii="Times New Roman" w:hAnsi="Times New Roman" w:cs="Times New Roman"/>
-        </w:rPr>
-        <w:t xml:space="preserve"> tools like</w:t>
-      </w:r>
-      <w:r>
-        <w:rPr>
-          <w:rFonts w:ascii="Times New Roman" w:hAnsi="Times New Roman" w:cs="Times New Roman"/>
-        </w:rPr>
-        <w:t xml:space="preserve"> (</w:t>
-      </w:r>
-      <w:proofErr w:type="spellStart"/>
-      <w:r>
-        <w:rPr>
-          <w:rFonts w:ascii="Times New Roman" w:hAnsi="Times New Roman" w:cs="Times New Roman"/>
-        </w:rPr>
-        <w:t>LoRA</w:t>
-      </w:r>
-      <w:proofErr w:type="spellEnd"/>
-      <w:r>
-        <w:rPr>
-          <w:rFonts w:ascii="Times New Roman" w:hAnsi="Times New Roman" w:cs="Times New Roman"/>
-        </w:rPr>
-        <w:t>/</w:t>
-      </w:r>
-      <w:proofErr w:type="spellStart"/>
-      <w:r>
-        <w:rPr>
-          <w:rFonts w:ascii="Times New Roman" w:hAnsi="Times New Roman" w:cs="Times New Roman"/>
-        </w:rPr>
-        <w:t>QLoRA</w:t>
-      </w:r>
-      <w:proofErr w:type="spellEnd"/>
-      <w:r>
-        <w:rPr>
-          <w:rFonts w:ascii="Times New Roman" w:hAnsi="Times New Roman" w:cs="Times New Roman"/>
-        </w:rPr>
-        <w:t>, PEFT), NLP,</w:t>
-      </w:r>
-      <w:r>
-        <w:rPr>
-          <w:rFonts w:ascii="Times New Roman" w:hAnsi="Times New Roman" w:cs="Times New Roman"/>
-        </w:rPr>
-        <w:t xml:space="preserve"> Deep Learning, </w:t>
-      </w:r>
-      <w:r>
-        <w:rPr>
-          <w:rFonts w:ascii="Times New Roman" w:hAnsi="Times New Roman" w:cs="Times New Roman"/>
-        </w:rPr>
-        <w:t xml:space="preserve">Creating </w:t>
-      </w:r>
-      <w:r>
-        <w:rPr>
-          <w:rFonts w:ascii="Times New Roman" w:hAnsi="Times New Roman" w:cs="Times New Roman"/>
-        </w:rPr>
-        <w:t>Agentic AI Workflows, AI Agents,</w:t>
-      </w:r>
-      <w:r>
-        <w:rPr>
-          <w:rFonts w:ascii="Times New Roman" w:hAnsi="Times New Roman" w:cs="Times New Roman"/>
-        </w:rPr>
-        <w:t xml:space="preserve"> Structured Output (</w:t>
-      </w:r>
-      <w:proofErr w:type="spellStart"/>
-      <w:r>
-        <w:rPr>
-          <w:rFonts w:ascii="Times New Roman" w:hAnsi="Times New Roman" w:cs="Times New Roman"/>
-        </w:rPr>
-        <w:t>Pydantic</w:t>
-      </w:r>
-      <w:proofErr w:type="spellEnd"/>
-      <w:r>
-        <w:rPr>
-          <w:rFonts w:ascii="Times New Roman" w:hAnsi="Times New Roman" w:cs="Times New Roman"/>
-        </w:rPr>
-        <w:t>)</w:t>
-      </w:r>
-      <w:r>
-        <w:rPr>
-          <w:rFonts w:ascii="Times New Roman" w:hAnsi="Times New Roman" w:cs="Times New Roman"/>
-        </w:rPr>
-        <w:t>.</w:t>
-      </w:r>
-    </w:p>
-    <w:p>
-      <w:pPr>
-        <w:rPr>
-          <w:rFonts w:ascii="Times New Roman" w:hAnsi="Times New Roman" w:cs="Times New Roman"/>
-          <w:lang w:eastAsia="ja-JP"/>
-        </w:rPr>
-      </w:pPr>
-      <w:r>
-        <w:rPr>
-          <w:rFonts w:ascii="Times New Roman" w:hAnsi="Times New Roman" w:cs="Times New Roman"/>
-          <w:b/>
-          <w:bCs/>
-        </w:rPr>
-        <w:t>Databases &amp; Search</w:t>
-      </w:r>
-      <w:r>
-        <w:rPr>
-          <w:rFonts w:ascii="Times New Roman" w:hAnsi="Times New Roman" w:cs="Times New Roman"/>
-          <w:b/>
-          <w:bCs/>
-        </w:rPr>
-        <w:t xml:space="preserve"> Technologies</w:t>
-      </w:r>
-      <w:r>
-        <w:rPr>
-          <w:rFonts w:ascii="Times New Roman" w:hAnsi="Times New Roman" w:cs="Times New Roman"/>
-          <w:b/>
-          <w:bCs/>
-        </w:rPr>
-        <w:t>:</w:t>
-      </w:r>
-      <w:r>
-        <w:rPr>
-          <w:rFonts w:ascii="Times New Roman" w:hAnsi="Times New Roman" w:cs="Times New Roman"/>
-        </w:rPr>
-        <w:br/>
-      </w:r>
-      <w:proofErr w:type="spellStart"/>
-      <w:r>
-        <w:rPr>
-          <w:rFonts w:ascii="Times New Roman" w:hAnsi="Times New Roman" w:cs="Times New Roman"/>
-        </w:rPr>
-        <w:t>Supabase</w:t>
-      </w:r>
-      <w:proofErr w:type="spellEnd"/>
-      <w:r>
-        <w:rPr>
-          <w:rFonts w:ascii="Times New Roman" w:hAnsi="Times New Roman" w:cs="Times New Roman"/>
-        </w:rPr>
-        <w:t xml:space="preserve">, </w:t>
-      </w:r>
-      <w:r>
-        <w:rPr>
-          <w:rFonts w:ascii="Times New Roman" w:hAnsi="Times New Roman" w:cs="Times New Roman"/>
-        </w:rPr>
-        <w:t>PostgreSQL (Vector Search + FTS),</w:t>
-      </w:r>
-      <w:r>
-        <w:rPr>
-          <w:rFonts w:ascii="Times New Roman" w:hAnsi="Times New Roman" w:cs="Times New Roman"/>
-          <w:lang w:eastAsia="ja-JP"/>
-        </w:rPr>
-        <w:t xml:space="preserve"> </w:t>
-      </w:r>
-      <w:r>
-        <w:rPr>
-          <w:rFonts w:ascii="Times New Roman" w:hAnsi="Times New Roman" w:cs="Times New Roman"/>
-        </w:rPr>
-        <w:t xml:space="preserve">MongoDB, MySQL, </w:t>
-      </w:r>
-      <w:proofErr w:type="spellStart"/>
-      <w:r>
-        <w:rPr>
-          <w:rFonts w:ascii="Times New Roman" w:hAnsi="Times New Roman" w:cs="Times New Roman"/>
-        </w:rPr>
-        <w:t>ChromaDB</w:t>
-      </w:r>
-      <w:proofErr w:type="spellEnd"/>
-      <w:r>
-        <w:rPr>
-          <w:rFonts w:ascii="Times New Roman" w:hAnsi="Times New Roman" w:cs="Times New Roman"/>
-        </w:rPr>
-        <w:t xml:space="preserve">, FAISS, Pinecone, </w:t>
-      </w:r>
-      <w:proofErr w:type="spellStart"/>
-      <w:r>
-        <w:rPr>
-          <w:rFonts w:ascii="Times New Roman" w:hAnsi="Times New Roman" w:cs="Times New Roman"/>
-        </w:rPr>
-        <w:t>AstraDB</w:t>
-      </w:r>
-      <w:proofErr w:type="spellEnd"/>
-      <w:r>
-        <w:rPr>
-          <w:rFonts w:ascii="Times New Roman" w:hAnsi="Times New Roman" w:cs="Times New Roman"/>
-        </w:rPr>
-        <w:t>, Redis Streams</w:t>
-      </w:r>
-      <w:r>
-        <w:rPr>
-          <w:rFonts w:ascii="Times New Roman" w:hAnsi="Times New Roman" w:cs="Times New Roman"/>
-          <w:lang w:eastAsia="ja-JP"/>
-        </w:rPr>
-        <w:t>.</w:t>
-      </w:r>
-    </w:p>
-    <w:p>
-      <w:pPr>
-        <w:rPr>
-          <w:rFonts w:ascii="Times New Roman" w:hAnsi="Times New Roman" w:cs="Times New Roman"/>
-          <w:lang w:eastAsia="ja-JP"/>
-        </w:rPr>
-      </w:pPr>
-      <w:r>
-        <w:rPr>
-          <w:rFonts w:ascii="Times New Roman" w:hAnsi="Times New Roman" w:cs="Times New Roman"/>
-          <w:b/>
-          <w:bCs/>
-        </w:rPr>
-        <w:t>Back-End</w:t>
-      </w:r>
-      <w:r>
-        <w:rPr>
-          <w:rFonts w:ascii="Times New Roman" w:hAnsi="Times New Roman" w:cs="Times New Roman"/>
-          <w:b/>
-          <w:bCs/>
-        </w:rPr>
-        <w:t xml:space="preserve"> Development</w:t>
-      </w:r>
-      <w:r>
-        <w:rPr>
-          <w:rFonts w:ascii="Times New Roman" w:hAnsi="Times New Roman" w:cs="Times New Roman"/>
-          <w:b/>
-          <w:bCs/>
-        </w:rPr>
-        <w:t xml:space="preserve"> </w:t>
-      </w:r>
-      <w:r>
-        <w:rPr>
-          <w:rFonts w:ascii="Times New Roman" w:hAnsi="Times New Roman" w:cs="Times New Roman"/>
-          <w:b/>
-          <w:bCs/>
-        </w:rPr>
-        <w:t>Technologies</w:t>
-      </w:r>
-      <w:r>
-        <w:rPr>
-          <w:rFonts w:ascii="Times New Roman" w:hAnsi="Times New Roman" w:cs="Times New Roman"/>
-          <w:b/>
-          <w:bCs/>
-        </w:rPr>
-        <w:t>:</w:t>
-      </w:r>
-      <w:r>
-        <w:rPr>
-          <w:rFonts w:ascii="Times New Roman" w:hAnsi="Times New Roman" w:cs="Times New Roman"/>
-        </w:rPr>
-        <w:br/>
-      </w:r>
-      <w:proofErr w:type="spellStart"/>
-      <w:r>
-        <w:rPr>
-          <w:rFonts w:ascii="Times New Roman" w:hAnsi="Times New Roman" w:cs="Times New Roman"/>
-        </w:rPr>
-        <w:t>NextJS</w:t>
-      </w:r>
-      <w:proofErr w:type="spellEnd"/>
-      <w:r>
-        <w:rPr>
-          <w:rFonts w:ascii="Times New Roman" w:hAnsi="Times New Roman" w:cs="Times New Roman"/>
-        </w:rPr>
-        <w:t xml:space="preserve">, </w:t>
-      </w:r>
-      <w:r>
-        <w:rPr>
-          <w:rFonts w:ascii="Times New Roman" w:hAnsi="Times New Roman" w:cs="Times New Roman"/>
-        </w:rPr>
-        <w:t>Python (</w:t>
-      </w:r>
-      <w:proofErr w:type="spellStart"/>
-      <w:r>
-        <w:rPr>
-          <w:rFonts w:ascii="Times New Roman" w:hAnsi="Times New Roman" w:cs="Times New Roman"/>
-        </w:rPr>
-        <w:t>FastAPI</w:t>
-      </w:r>
-      <w:proofErr w:type="spellEnd"/>
-      <w:r>
-        <w:rPr>
-          <w:rFonts w:ascii="Times New Roman" w:hAnsi="Times New Roman" w:cs="Times New Roman"/>
-        </w:rPr>
-        <w:t>, Flask</w:t>
-      </w:r>
-      <w:r>
-        <w:rPr>
-          <w:rFonts w:ascii="Times New Roman" w:hAnsi="Times New Roman" w:cs="Times New Roman"/>
-        </w:rPr>
-        <w:t>)</w:t>
-      </w:r>
-      <w:r>
-        <w:rPr>
-          <w:rFonts w:ascii="Times New Roman" w:hAnsi="Times New Roman" w:cs="Times New Roman"/>
-          <w:lang w:eastAsia="ja-JP"/>
-        </w:rPr>
-        <w:t>,</w:t>
-      </w:r>
-      <w:r>
-        <w:rPr>
-          <w:rFonts w:ascii="Times New Roman" w:hAnsi="Times New Roman" w:cs="Times New Roman"/>
-        </w:rPr>
-        <w:t xml:space="preserve"> Node</w:t>
-      </w:r>
-      <w:r>
-        <w:rPr>
-          <w:rFonts w:ascii="Times New Roman" w:hAnsi="Times New Roman" w:cs="Times New Roman"/>
-        </w:rPr>
-        <w:t>JS</w:t>
-      </w:r>
-      <w:r>
-        <w:rPr>
-          <w:rFonts w:ascii="Times New Roman" w:hAnsi="Times New Roman" w:cs="Times New Roman"/>
-        </w:rPr>
-        <w:t xml:space="preserve">, </w:t>
-      </w:r>
-      <w:proofErr w:type="spellStart"/>
-      <w:r>
-        <w:rPr>
-          <w:rFonts w:ascii="Times New Roman" w:hAnsi="Times New Roman" w:cs="Times New Roman"/>
-        </w:rPr>
-        <w:t>Express</w:t>
-      </w:r>
-      <w:r>
-        <w:rPr>
-          <w:rFonts w:ascii="Times New Roman" w:hAnsi="Times New Roman" w:cs="Times New Roman"/>
-        </w:rPr>
-        <w:t>JS</w:t>
-      </w:r>
-      <w:proofErr w:type="spellEnd"/>
-      <w:r>
-        <w:rPr>
-          <w:rFonts w:ascii="Times New Roman" w:hAnsi="Times New Roman" w:cs="Times New Roman"/>
-        </w:rPr>
-        <w:t>, REST APIs, OAuth 2.0, JWT Authentication, Microservices, Apache Kafka</w:t>
-      </w:r>
-      <w:r>
-        <w:rPr>
-          <w:rFonts w:ascii="Times New Roman" w:hAnsi="Times New Roman" w:cs="Times New Roman"/>
-          <w:lang w:eastAsia="ja-JP"/>
-        </w:rPr>
-        <w:t>,</w:t>
-      </w:r>
-      <w:r>
-        <w:rPr>
-          <w:rFonts w:ascii="Times New Roman" w:hAnsi="Times New Roman" w:cs="Times New Roman"/>
-          <w:lang w:eastAsia="ja-JP"/>
-        </w:rPr>
-        <w:t xml:space="preserve"> SSR,</w:t>
-      </w:r>
-      <w:r>
-        <w:rPr>
-          <w:rFonts w:ascii="Times New Roman" w:hAnsi="Times New Roman" w:cs="Times New Roman"/>
-          <w:lang w:eastAsia="ja-JP"/>
-        </w:rPr>
-        <w:t xml:space="preserve"> ORM</w:t>
-      </w:r>
-      <w:r>
-        <w:rPr>
-          <w:rFonts w:ascii="Times New Roman" w:hAnsi="Times New Roman" w:cs="Times New Roman"/>
-          <w:lang w:eastAsia="ja-JP"/>
-        </w:rPr>
-        <w:t xml:space="preserve">, </w:t>
-      </w:r>
-      <w:r>
-        <w:rPr>
-          <w:rFonts w:ascii="Times New Roman" w:hAnsi="Times New Roman" w:cs="Times New Roman"/>
-        </w:rPr>
-        <w:t>Postman</w:t>
-      </w:r>
-    </w:p>
-    <w:p>
-      <w:pPr>
-        <w:rPr>
-          <w:rFonts w:ascii="Times New Roman" w:hAnsi="Times New Roman" w:cs="Times New Roman"/>
-          <w:lang w:eastAsia="ja-JP"/>
-        </w:rPr>
-      </w:pPr>
-      <w:r>
-        <w:rPr>
-          <w:rFonts w:ascii="Times New Roman" w:hAnsi="Times New Roman" w:cs="Times New Roman"/>
-          <w:b/>
-          <w:bCs/>
-        </w:rPr>
-        <w:lastRenderedPageBreak/>
-        <w:t>Front-End Development</w:t>
-      </w:r>
-      <w:r>
-        <w:rPr>
-          <w:rFonts w:ascii="Times New Roman" w:hAnsi="Times New Roman" w:cs="Times New Roman"/>
-          <w:b/>
-          <w:bCs/>
-        </w:rPr>
-        <w:t xml:space="preserve"> Technologies</w:t>
-      </w:r>
-      <w:r>
-        <w:rPr>
-          <w:rFonts w:ascii="Times New Roman" w:hAnsi="Times New Roman" w:cs="Times New Roman"/>
-          <w:b/>
-          <w:bCs/>
-        </w:rPr>
-        <w:t>:</w:t>
-      </w:r>
-      <w:r>
-        <w:rPr>
-          <w:rFonts w:ascii="Times New Roman" w:hAnsi="Times New Roman" w:cs="Times New Roman"/>
-        </w:rPr>
-        <w:br/>
-        <w:t>React</w:t>
-      </w:r>
-      <w:r>
-        <w:rPr>
-          <w:rFonts w:ascii="Times New Roman" w:hAnsi="Times New Roman" w:cs="Times New Roman"/>
-        </w:rPr>
-        <w:t>JS</w:t>
-      </w:r>
-      <w:r>
-        <w:rPr>
-          <w:rFonts w:ascii="Times New Roman" w:hAnsi="Times New Roman" w:cs="Times New Roman"/>
-        </w:rPr>
-        <w:t xml:space="preserve">, Redux, </w:t>
-      </w:r>
-      <w:proofErr w:type="spellStart"/>
-      <w:r>
-        <w:rPr>
-          <w:rFonts w:ascii="Times New Roman" w:hAnsi="Times New Roman" w:cs="Times New Roman"/>
-        </w:rPr>
-        <w:t>Next</w:t>
-      </w:r>
-      <w:r>
-        <w:rPr>
-          <w:rFonts w:ascii="Times New Roman" w:hAnsi="Times New Roman" w:cs="Times New Roman"/>
-        </w:rPr>
-        <w:t>JS</w:t>
-      </w:r>
-      <w:proofErr w:type="spellEnd"/>
-      <w:r>
-        <w:rPr>
-          <w:rFonts w:ascii="Times New Roman" w:hAnsi="Times New Roman" w:cs="Times New Roman"/>
-        </w:rPr>
-        <w:t xml:space="preserve"> (SSR/SSG), </w:t>
-      </w:r>
-      <w:proofErr w:type="spellStart"/>
-      <w:r>
-        <w:rPr>
-          <w:rFonts w:ascii="Times New Roman" w:hAnsi="Times New Roman" w:cs="Times New Roman"/>
-        </w:rPr>
-        <w:t>TailwindCSS</w:t>
-      </w:r>
-      <w:proofErr w:type="spellEnd"/>
-      <w:r>
-        <w:rPr>
-          <w:rFonts w:ascii="Times New Roman" w:hAnsi="Times New Roman" w:cs="Times New Roman"/>
-        </w:rPr>
-        <w:t xml:space="preserve">, </w:t>
-      </w:r>
-      <w:proofErr w:type="spellStart"/>
-      <w:r>
-        <w:rPr>
-          <w:rFonts w:ascii="Times New Roman" w:hAnsi="Times New Roman" w:cs="Times New Roman"/>
-        </w:rPr>
-        <w:t>DaisyUI</w:t>
-      </w:r>
-      <w:proofErr w:type="spellEnd"/>
-      <w:r>
-        <w:rPr>
-          <w:rFonts w:ascii="Times New Roman" w:hAnsi="Times New Roman" w:cs="Times New Roman"/>
-          <w:lang w:eastAsia="ja-JP"/>
-        </w:rPr>
-        <w:t xml:space="preserve">, </w:t>
-      </w:r>
-      <w:proofErr w:type="spellStart"/>
-      <w:r>
-        <w:rPr>
-          <w:rFonts w:ascii="Times New Roman" w:hAnsi="Times New Roman" w:cs="Times New Roman"/>
-          <w:lang w:eastAsia="ja-JP"/>
-        </w:rPr>
-        <w:t>Streamlit</w:t>
-      </w:r>
-      <w:proofErr w:type="spellEnd"/>
-      <w:r>
-        <w:rPr>
-          <w:rFonts w:ascii="Times New Roman" w:hAnsi="Times New Roman" w:cs="Times New Roman"/>
-          <w:lang w:eastAsia="ja-JP"/>
-        </w:rPr>
-        <w:t xml:space="preserve">, </w:t>
-      </w:r>
-      <w:proofErr w:type="spellStart"/>
-      <w:r>
-        <w:rPr>
-          <w:rFonts w:ascii="Times New Roman" w:hAnsi="Times New Roman" w:cs="Times New Roman"/>
-          <w:lang w:eastAsia="ja-JP"/>
-        </w:rPr>
-        <w:t>Gradio</w:t>
-      </w:r>
-      <w:proofErr w:type="spellEnd"/>
-      <w:r>
-        <w:rPr>
-          <w:rFonts w:ascii="Times New Roman" w:hAnsi="Times New Roman" w:cs="Times New Roman"/>
-          <w:lang w:eastAsia="ja-JP"/>
-        </w:rPr>
-        <w:t>.</w:t>
-      </w:r>
-    </w:p>
-    <w:p>
-      <w:pPr>
-        <w:rPr>
-          <w:rFonts w:ascii="Times New Roman" w:hAnsi="Times New Roman" w:cs="Times New Roman"/>
-          <w:lang w:eastAsia="ja-JP"/>
-        </w:rPr>
-      </w:pPr>
-      <w:r>
-        <w:rPr>
-          <w:rFonts w:ascii="Times New Roman" w:hAnsi="Times New Roman" w:cs="Times New Roman"/>
-          <w:b/>
-          <w:bCs/>
-        </w:rPr>
-        <w:t>Cloud &amp; DevOps</w:t>
-      </w:r>
-      <w:r>
-        <w:rPr>
-          <w:rFonts w:ascii="Times New Roman" w:hAnsi="Times New Roman" w:cs="Times New Roman"/>
-          <w:b/>
-          <w:bCs/>
-        </w:rPr>
-        <w:t xml:space="preserve"> Technologies</w:t>
-      </w:r>
-      <w:r>
-        <w:rPr>
-          <w:rFonts w:ascii="Times New Roman" w:hAnsi="Times New Roman" w:cs="Times New Roman"/>
-          <w:b/>
-          <w:bCs/>
-        </w:rPr>
-        <w:t>:</w:t>
-      </w:r>
-      <w:r>
-        <w:rPr>
-          <w:rFonts w:ascii="Times New Roman" w:hAnsi="Times New Roman" w:cs="Times New Roman"/>
-        </w:rPr>
-        <w:br/>
-      </w:r>
-      <w:proofErr w:type="spellStart"/>
-      <w:r>
-        <w:rPr>
-          <w:rFonts w:ascii="Times New Roman" w:hAnsi="Times New Roman" w:cs="Times New Roman"/>
-        </w:rPr>
-        <w:t>Vercel</w:t>
-      </w:r>
-      <w:proofErr w:type="spellEnd"/>
-      <w:r>
-        <w:rPr>
-          <w:rFonts w:ascii="Times New Roman" w:hAnsi="Times New Roman" w:cs="Times New Roman"/>
-        </w:rPr>
-        <w:t xml:space="preserve">, Render, Docker, Netlify, GitHub Actions, </w:t>
-      </w:r>
-      <w:r>
-        <w:rPr>
-          <w:rFonts w:ascii="Times New Roman" w:hAnsi="Times New Roman" w:cs="Times New Roman"/>
-        </w:rPr>
-        <w:t>AWS (EC2, S3, Bedrock),</w:t>
-      </w:r>
-      <w:r>
-        <w:rPr>
-          <w:rFonts w:ascii="Times New Roman" w:hAnsi="Times New Roman" w:cs="Times New Roman"/>
-        </w:rPr>
-        <w:t xml:space="preserve"> </w:t>
-      </w:r>
-      <w:proofErr w:type="spellStart"/>
-      <w:r>
-        <w:rPr>
-          <w:rFonts w:ascii="Times New Roman" w:hAnsi="Times New Roman" w:cs="Times New Roman"/>
-          <w:lang w:eastAsia="ja-JP"/>
-        </w:rPr>
-        <w:t>MLOps</w:t>
-      </w:r>
-      <w:proofErr w:type="spellEnd"/>
-      <w:r>
-        <w:rPr>
-          <w:rFonts w:ascii="Times New Roman" w:hAnsi="Times New Roman" w:cs="Times New Roman"/>
-        </w:rPr>
-        <w:t>, Serverless Architectures</w:t>
-      </w:r>
-      <w:r>
-        <w:rPr>
-          <w:rFonts w:ascii="Times New Roman" w:hAnsi="Times New Roman" w:cs="Times New Roman"/>
-          <w:lang w:eastAsia="ja-JP"/>
-        </w:rPr>
-        <w:t>, Microservices</w:t>
-      </w:r>
-      <w:r>
-        <w:rPr>
-          <w:rFonts w:ascii="Times New Roman" w:hAnsi="Times New Roman" w:cs="Times New Roman"/>
-          <w:lang w:eastAsia="ja-JP"/>
-        </w:rPr>
-        <w:t xml:space="preserve"> architecture</w:t>
-      </w:r>
-    </w:p>
-    <w:p>
-      <w:pPr>
-        <w:rPr>
-          <w:rFonts w:ascii="Times New Roman" w:hAnsi="Times New Roman" w:cs="Times New Roman"/>
-          <w:lang w:eastAsia="ja-JP"/>
-        </w:rPr>
-      </w:pPr>
+      </w:r>
       <w:r>
         <w:rPr>
           <w:rFonts w:ascii="Times New Roman" w:hAnsi="Times New Roman" w:cs="Times New Roman"/>
@@ -1601,115 +325,90 @@
           <w:bCs/>
           <w:lang w:eastAsia="ja-JP"/>
         </w:rPr>
-        <w:t>Automation Tools &amp; Workflows</w:t>
+        <w:t>Software Engineering:</w:t>
+      </w:r>
+      <w:r>
+        <w:rPr>
+          <w:rFonts w:ascii="Times New Roman" w:hAnsi="Times New Roman" w:cs="Times New Roman"/>
+          <w:lang w:eastAsia="ja-JP"/>
+        </w:rPr>
+        <w:t xml:space="preserve"> Python (FastAPI, Flask), Node.js, Next.js, React, Express.js, REST APIs, OAuth 2.0, Docker, Vercel, Render, AWS (EC2, S3, Bedrock), CI/CD (GitHub Actions)</w:t>
+      </w:r>
+      <w:r>
+        <w:rPr>
+          <w:rFonts w:ascii="Times New Roman" w:hAnsi="Times New Roman" w:cs="Times New Roman"/>
+          <w:lang w:eastAsia="ja-JP"/>
+        </w:rPr>
+        <w:t>, Kubernetes, Apache Kafka.</w:t>
+      </w:r>
+      <w:r>
+        <w:rPr>
+          <w:rFonts w:ascii="Times New Roman" w:hAnsi="Times New Roman" w:cs="Times New Roman"/>
+          <w:lang w:eastAsia="ja-JP"/>
+        </w:rPr>
+        <w:br/>
       </w:r>
       <w:r>
         <w:rPr>
           <w:rFonts w:ascii="Times New Roman" w:hAnsi="Times New Roman" w:cs="Times New Roman"/>
           <w:b/>
           <w:bCs/>
-        </w:rPr>
-        <w:t>:</w:t>
+          <w:lang w:eastAsia="ja-JP"/>
+        </w:rPr>
+        <w:t>Databases:</w:t>
+      </w:r>
+      <w:r>
+        <w:rPr>
+          <w:rFonts w:ascii="Times New Roman" w:hAnsi="Times New Roman" w:cs="Times New Roman"/>
+          <w:lang w:eastAsia="ja-JP"/>
+        </w:rPr>
+        <w:t xml:space="preserve"> PostgreSQL, Supabase, MongoDB, MySQL, Pinecone, ChromaDB, Redis Streams.</w:t>
+      </w:r>
+      <w:r>
+        <w:rPr>
+          <w:rFonts w:ascii="Times New Roman" w:hAnsi="Times New Roman" w:cs="Times New Roman"/>
+          <w:lang w:eastAsia="ja-JP"/>
+        </w:rPr>
+        <w:br/>
       </w:r>
       <w:r>
         <w:rPr>
           <w:rFonts w:ascii="Times New Roman" w:hAnsi="Times New Roman" w:cs="Times New Roman"/>
           <w:b/>
           <w:bCs/>
+          <w:lang w:eastAsia="ja-JP"/>
+        </w:rPr>
+        <w:t>Architecture &amp; Scalability:</w:t>
+      </w:r>
+      <w:r>
+        <w:rPr>
+          <w:rFonts w:ascii="Times New Roman" w:hAnsi="Times New Roman" w:cs="Times New Roman"/>
+          <w:lang w:eastAsia="ja-JP"/>
+        </w:rPr>
+        <w:t xml:space="preserve"> Cloud-Native SaaS Systems, High Availability (HA) Design, Vector Databases, API Integration, Event-Driven Systems, Serverless Functions.</w:t>
+      </w:r>
+      <w:r>
+        <w:rPr>
+          <w:rFonts w:ascii="Times New Roman" w:hAnsi="Times New Roman" w:cs="Times New Roman"/>
+          <w:lang w:eastAsia="ja-JP"/>
         </w:rPr>
         <w:br/>
       </w:r>
-      <w:proofErr w:type="spellStart"/>
-      <w:r>
-        <w:rPr>
-          <w:rFonts w:ascii="Times New Roman" w:hAnsi="Times New Roman" w:cs="Times New Roman"/>
+      <w:r>
+        <w:rPr>
+          <w:rFonts w:ascii="Times New Roman" w:hAnsi="Times New Roman" w:cs="Times New Roman"/>
+          <w:b/>
+          <w:bCs/>
           <w:lang w:eastAsia="ja-JP"/>
         </w:rPr>
-        <w:t>Flowise</w:t>
-      </w:r>
-      <w:proofErr w:type="spellEnd"/>
+        <w:t>Compliance &amp; Security:</w:t>
+      </w:r>
       <w:r>
         <w:rPr>
           <w:rFonts w:ascii="Times New Roman" w:hAnsi="Times New Roman" w:cs="Times New Roman"/>
           <w:lang w:eastAsia="ja-JP"/>
         </w:rPr>
-        <w:t xml:space="preserve">, n8n, </w:t>
-      </w:r>
-      <w:r>
-        <w:rPr>
-          <w:rFonts w:ascii="Times New Roman" w:hAnsi="Times New Roman" w:cs="Times New Roman"/>
-        </w:rPr>
-        <w:t>MCP,</w:t>
-      </w:r>
-      <w:r>
-        <w:rPr>
-          <w:rFonts w:ascii="Times New Roman" w:hAnsi="Times New Roman" w:cs="Times New Roman"/>
-        </w:rPr>
-        <w:t xml:space="preserve"> RAG,</w:t>
-      </w:r>
-      <w:r>
-        <w:rPr>
-          <w:rFonts w:ascii="Times New Roman" w:hAnsi="Times New Roman" w:cs="Times New Roman"/>
-          <w:lang w:eastAsia="ja-JP"/>
-        </w:rPr>
-        <w:t xml:space="preserve"> Webhooks,</w:t>
-      </w:r>
-      <w:r>
-        <w:rPr>
-          <w:rFonts w:ascii="Times New Roman" w:hAnsi="Times New Roman" w:cs="Times New Roman"/>
-        </w:rPr>
-        <w:t xml:space="preserve"> Agile/Scrum, Vite</w:t>
-      </w:r>
-      <w:r>
-        <w:rPr>
-          <w:rFonts w:ascii="Times New Roman" w:hAnsi="Times New Roman" w:cs="Times New Roman"/>
-          <w:lang w:eastAsia="ja-JP"/>
-        </w:rPr>
-        <w:t>, Claude Desktop, Warp</w:t>
-      </w:r>
-      <w:r>
-        <w:rPr>
-          <w:rFonts w:ascii="Times New Roman" w:hAnsi="Times New Roman" w:cs="Times New Roman"/>
-          <w:lang w:eastAsia="ja-JP"/>
-        </w:rPr>
-        <w:t>, Cursor,</w:t>
-      </w:r>
-      <w:r>
-        <w:rPr>
-          <w:rFonts w:ascii="Times New Roman" w:hAnsi="Times New Roman" w:cs="Times New Roman"/>
-          <w:lang w:eastAsia="ja-JP"/>
-        </w:rPr>
-        <w:t xml:space="preserve"> Windsurf,</w:t>
-      </w:r>
-      <w:r>
-        <w:rPr>
-          <w:rFonts w:ascii="Times New Roman" w:hAnsi="Times New Roman" w:cs="Times New Roman"/>
-          <w:lang w:eastAsia="ja-JP"/>
-        </w:rPr>
-        <w:t xml:space="preserve"> </w:t>
-      </w:r>
-      <w:r>
-        <w:rPr>
-          <w:rFonts w:ascii="Times New Roman" w:hAnsi="Times New Roman" w:cs="Times New Roman"/>
-          <w:lang w:eastAsia="ja-JP"/>
-        </w:rPr>
-        <w:t xml:space="preserve">GitHub Copilot, Notion, </w:t>
-      </w:r>
-      <w:proofErr w:type="spellStart"/>
-      <w:r>
-        <w:rPr>
-          <w:rFonts w:ascii="Times New Roman" w:hAnsi="Times New Roman" w:cs="Times New Roman"/>
-          <w:lang w:eastAsia="ja-JP"/>
-        </w:rPr>
-        <w:t>NotebookLM</w:t>
-      </w:r>
-      <w:proofErr w:type="spellEnd"/>
-      <w:r>
-        <w:rPr>
-          <w:rFonts w:ascii="Times New Roman" w:hAnsi="Times New Roman" w:cs="Times New Roman"/>
-          <w:lang w:eastAsia="ja-JP"/>
-        </w:rPr>
-        <w:t>.</w:t>
+        <w:t xml:space="preserve"> SOC 2, GDPR, OWASP, Penetration Testing, Secure API Design.</w:t>
       </w:r>
     </w:p>
     <w:p>
@@ -1744,7 +443,27 @@
           <w:sz w:val="24"/>
           <w:szCs w:val="24"/>
         </w:rPr>
-        <w:t>AI Engineer &amp; Full Stack Software Engineer | Remote | Mar 2020 – Present</w:t>
+        <w:t>Full Stack Software Engineer</w:t>
+      </w:r>
+      <w:r>
+        <w:rPr>
+          <w:rFonts w:ascii="Times New Roman" w:hAnsi="Times New Roman" w:cs="Times New Roman"/>
+          <w:b/>
+          <w:bCs/>
+          <w:sz w:val="24"/>
+          <w:szCs w:val="24"/>
+        </w:rPr>
+        <w:t xml:space="preserve"> &amp; AI Automations</w:t>
+      </w:r>
+      <w:r>
+        <w:rPr>
+          <w:rFonts w:ascii="Times New Roman" w:hAnsi="Times New Roman" w:cs="Times New Roman"/>
+          <w:b/>
+          <w:bCs/>
+          <w:sz w:val="24"/>
+          <w:szCs w:val="24"/>
+        </w:rPr>
+        <w:t xml:space="preserve"> | Remote | Mar 2020 – Present</w:t>
       </w:r>
     </w:p>
     <w:p>
@@ -1757,13 +476,31 @@
         <w:rPr>
           <w:rFonts w:ascii="Times New Roman" w:hAnsi="Times New Roman" w:cs="Times New Roman"/>
         </w:rPr>
-        <w:t>- Delivered 15+ AI-powered applications for e-commerce, fintech, and real-estate clients, automating workflows and cutting operational costs by up to 40%</w:t>
-      </w:r>
-      <w:r>
-        <w:rPr>
-          <w:rFonts w:ascii="Times New Roman" w:hAnsi="Times New Roman" w:cs="Times New Roman"/>
-        </w:rPr>
-        <w:t xml:space="preserve"> and successfully done and completed over 170 projects in the past. Check it out </w:t>
+        <w:t xml:space="preserve">- Delivered 15+ AI-powered </w:t>
+      </w:r>
+      <w:r>
+        <w:rPr>
+          <w:rFonts w:ascii="Times New Roman" w:hAnsi="Times New Roman" w:cs="Times New Roman"/>
+        </w:rPr>
+        <w:t xml:space="preserve">web </w:t>
+      </w:r>
+      <w:r>
+        <w:rPr>
+          <w:rFonts w:ascii="Times New Roman" w:hAnsi="Times New Roman" w:cs="Times New Roman"/>
+        </w:rPr>
+        <w:t xml:space="preserve">applications for e-commerce, fintech, and real-estate clients, </w:t>
+      </w:r>
+      <w:r>
+        <w:rPr>
+          <w:rFonts w:ascii="Times New Roman" w:hAnsi="Times New Roman" w:cs="Times New Roman"/>
+        </w:rPr>
+        <w:t>automating workflows, cutting operational costs by up to 40%, and successfully completing over 170 projects</w:t>
+      </w:r>
+      <w:r>
+        <w:rPr>
+          <w:rFonts w:ascii="Times New Roman" w:hAnsi="Times New Roman" w:cs="Times New Roman"/>
+        </w:rPr>
+        <w:t xml:space="preserve">. Check it out </w:t>
       </w:r>
       <w:hyperlink r:id="rId8" w:history="1">
         <w:r>
@@ -1785,31 +522,19 @@
           <w:rFonts w:ascii="Times New Roman" w:hAnsi="Times New Roman" w:cs="Times New Roman"/>
         </w:rPr>
         <w:br/>
-        <w:t>- Built production-grade</w:t>
-      </w:r>
-      <w:r>
-        <w:rPr>
-          <w:rFonts w:ascii="Times New Roman" w:hAnsi="Times New Roman" w:cs="Times New Roman"/>
-        </w:rPr>
-        <w:t xml:space="preserve"> AI</w:t>
-      </w:r>
-      <w:r>
-        <w:rPr>
-          <w:rFonts w:ascii="Times New Roman" w:hAnsi="Times New Roman" w:cs="Times New Roman"/>
-        </w:rPr>
-        <w:t xml:space="preserve"> RAG chatbots with </w:t>
-      </w:r>
-      <w:r>
-        <w:rPr>
-          <w:rFonts w:ascii="Times New Roman" w:hAnsi="Times New Roman" w:cs="Times New Roman"/>
-        </w:rPr>
-        <w:t>n8n</w:t>
-      </w:r>
-      <w:r>
-        <w:rPr>
-          <w:rFonts w:ascii="Times New Roman" w:hAnsi="Times New Roman" w:cs="Times New Roman"/>
-        </w:rPr>
-        <w:t>,</w:t>
+      </w:r>
+      <w:r>
+        <w:rPr>
+          <w:rFonts w:ascii="Times New Roman" w:hAnsi="Times New Roman" w:cs="Times New Roman"/>
+        </w:rPr>
+        <w:lastRenderedPageBreak/>
+        <w:t xml:space="preserve">- </w:t>
+      </w:r>
+      <w:r>
+        <w:rPr>
+          <w:rFonts w:ascii="Times New Roman" w:hAnsi="Times New Roman" w:cs="Times New Roman"/>
+        </w:rPr>
+        <w:t>Built production-grade AI RAG chatbots with n8n and OpenAI, leveraging Pinecone for semantic search</w:t>
       </w:r>
       <w:r>
         <w:rPr>
@@ -1817,131 +542,127 @@
         </w:rPr>
         <w:t xml:space="preserve"> </w:t>
       </w:r>
-      <w:proofErr w:type="spellStart"/>
-      <w:r>
-        <w:rPr>
-          <w:rFonts w:ascii="Times New Roman" w:hAnsi="Times New Roman" w:cs="Times New Roman"/>
-        </w:rPr>
-        <w:t>Flowise</w:t>
-      </w:r>
-      <w:proofErr w:type="spellEnd"/>
-      <w:r>
-        <w:rPr>
-          <w:rFonts w:ascii="Times New Roman" w:hAnsi="Times New Roman" w:cs="Times New Roman"/>
-        </w:rPr>
-        <w:t xml:space="preserve"> &amp; Webhooks using</w:t>
-      </w:r>
-      <w:r>
-        <w:rPr>
-          <w:rFonts w:ascii="Times New Roman" w:hAnsi="Times New Roman" w:cs="Times New Roman"/>
-        </w:rPr>
-        <w:t xml:space="preserve"> OpenAI GPT-4o, and </w:t>
-      </w:r>
-      <w:r>
-        <w:rPr>
-          <w:rFonts w:ascii="Times New Roman" w:hAnsi="Times New Roman" w:cs="Times New Roman"/>
-        </w:rPr>
-        <w:t>Pinecone Vector Store</w:t>
-      </w:r>
-      <w:r>
-        <w:rPr>
-          <w:rFonts w:ascii="Times New Roman" w:hAnsi="Times New Roman" w:cs="Times New Roman"/>
-        </w:rPr>
-        <w:t>,</w:t>
-      </w:r>
-      <w:r>
-        <w:rPr>
-          <w:rFonts w:ascii="Times New Roman" w:hAnsi="Times New Roman" w:cs="Times New Roman"/>
-        </w:rPr>
-        <w:t xml:space="preserve"> Improving lead generation by </w:t>
-      </w:r>
-      <w:r>
-        <w:rPr>
-          <w:rFonts w:ascii="Times New Roman" w:hAnsi="Times New Roman" w:cs="Times New Roman"/>
-        </w:rPr>
-        <w:t xml:space="preserve"> 90%.</w:t>
+      <w:r>
+        <w:rPr>
+          <w:rFonts w:ascii="Times New Roman" w:hAnsi="Times New Roman" w:cs="Times New Roman"/>
+        </w:rPr>
+        <w:t>cutting research time by 90% and boosting customer engagement by 40%</w:t>
+      </w:r>
+      <w:r>
+        <w:rPr>
+          <w:rFonts w:ascii="Times New Roman" w:hAnsi="Times New Roman" w:cs="Times New Roman"/>
+        </w:rPr>
+        <w:t>.</w:t>
       </w:r>
       <w:r>
         <w:rPr>
           <w:rFonts w:ascii="Times New Roman" w:hAnsi="Times New Roman" w:cs="Times New Roman"/>
         </w:rPr>
         <w:br/>
-        <w:t>- Fine-tuned open-source LLMs (</w:t>
-      </w:r>
-      <w:proofErr w:type="spellStart"/>
-      <w:r>
-        <w:rPr>
-          <w:rFonts w:ascii="Times New Roman" w:hAnsi="Times New Roman" w:cs="Times New Roman"/>
-        </w:rPr>
-        <w:t>LLaMA</w:t>
-      </w:r>
-      <w:proofErr w:type="spellEnd"/>
-      <w:r>
-        <w:rPr>
-          <w:rFonts w:ascii="Times New Roman" w:hAnsi="Times New Roman" w:cs="Times New Roman"/>
-        </w:rPr>
-        <w:t xml:space="preserve"> 3</w:t>
-      </w:r>
-      <w:r>
-        <w:rPr>
-          <w:rFonts w:ascii="Times New Roman" w:hAnsi="Times New Roman" w:cs="Times New Roman"/>
-        </w:rPr>
-        <w:t>.1</w:t>
-      </w:r>
-      <w:r>
-        <w:rPr>
-          <w:rFonts w:ascii="Times New Roman" w:hAnsi="Times New Roman" w:cs="Times New Roman"/>
-        </w:rPr>
-        <w:t xml:space="preserve">) with </w:t>
-      </w:r>
-      <w:proofErr w:type="spellStart"/>
-      <w:r>
-        <w:rPr>
-          <w:rFonts w:ascii="Times New Roman" w:hAnsi="Times New Roman" w:cs="Times New Roman"/>
-        </w:rPr>
-        <w:t>LoRA</w:t>
-      </w:r>
-      <w:proofErr w:type="spellEnd"/>
-      <w:r>
-        <w:rPr>
-          <w:rFonts w:ascii="Times New Roman" w:hAnsi="Times New Roman" w:cs="Times New Roman"/>
-        </w:rPr>
-        <w:t>/</w:t>
-      </w:r>
-      <w:proofErr w:type="spellStart"/>
-      <w:r>
-        <w:rPr>
-          <w:rFonts w:ascii="Times New Roman" w:hAnsi="Times New Roman" w:cs="Times New Roman"/>
-        </w:rPr>
-        <w:t>QLoRA</w:t>
-      </w:r>
-      <w:proofErr w:type="spellEnd"/>
-      <w:r>
-        <w:rPr>
-          <w:rFonts w:ascii="Times New Roman" w:hAnsi="Times New Roman" w:cs="Times New Roman"/>
-        </w:rPr>
-        <w:t>, reducing inference latency by 30% without quality loss.</w:t>
+        <w:t xml:space="preserve">- </w:t>
+      </w:r>
+      <w:r>
+        <w:rPr>
+          <w:rFonts w:ascii="Times New Roman" w:hAnsi="Times New Roman" w:cs="Times New Roman"/>
+        </w:rPr>
+        <w:t>Developed</w:t>
+      </w:r>
+      <w:r>
+        <w:rPr>
+          <w:rFonts w:ascii="Times New Roman" w:hAnsi="Times New Roman" w:cs="Times New Roman"/>
+        </w:rPr>
+        <w:t xml:space="preserve"> 2 functional solo SaaS Application</w:t>
+      </w:r>
+      <w:r>
+        <w:rPr>
+          <w:rFonts w:ascii="Times New Roman" w:hAnsi="Times New Roman" w:cs="Times New Roman"/>
+        </w:rPr>
+        <w:t xml:space="preserve"> </w:t>
+      </w:r>
+      <w:hyperlink r:id="rId9" w:history="1">
+        <w:r>
+          <w:rPr>
+            <w:rStyle w:val="Hyperlink"/>
+            <w:rFonts w:ascii="Times New Roman" w:hAnsi="Times New Roman" w:cs="Times New Roman"/>
+          </w:rPr>
+          <w:t>LinguaFlash</w:t>
+        </w:r>
+      </w:hyperlink>
+      <w:r>
+        <w:rPr>
+          <w:rFonts w:ascii="Times New Roman" w:hAnsi="Times New Roman" w:cs="Times New Roman"/>
+        </w:rPr>
+        <w:t xml:space="preserve"> (lightweight alternative to NotebookLM) and </w:t>
+      </w:r>
+      <w:hyperlink r:id="rId10" w:history="1">
+        <w:r>
+          <w:rPr>
+            <w:rStyle w:val="Hyperlink"/>
+            <w:rFonts w:ascii="Times New Roman" w:hAnsi="Times New Roman" w:cs="Times New Roman"/>
+          </w:rPr>
+          <w:t>BlogFlow</w:t>
+        </w:r>
+      </w:hyperlink>
+      <w:r>
+        <w:rPr>
+          <w:rFonts w:ascii="Times New Roman" w:hAnsi="Times New Roman" w:cs="Times New Roman"/>
+        </w:rPr>
+        <w:t xml:space="preserve"> (AI-powered writing assistant for technical creators), both generating consistent MRR after validation and launch</w:t>
+      </w:r>
+      <w:r>
+        <w:rPr>
+          <w:rFonts w:ascii="Times New Roman" w:hAnsi="Times New Roman" w:cs="Times New Roman"/>
+        </w:rPr>
+        <w:t>.</w:t>
+      </w:r>
+      <w:r>
+        <w:rPr>
+          <w:rFonts w:ascii="Times New Roman" w:hAnsi="Times New Roman" w:cs="Times New Roman"/>
+        </w:rPr>
+        <w:t xml:space="preserve"> </w:t>
       </w:r>
       <w:r>
         <w:rPr>
           <w:rFonts w:ascii="Times New Roman" w:hAnsi="Times New Roman" w:cs="Times New Roman"/>
         </w:rPr>
         <w:br/>
-        <w:t>- Engineered PostgreSQL vector search &amp; FTS pipelines for lightning-fast AI retrieval systems.</w:t>
-      </w:r>
-      <w:r>
-        <w:rPr>
-          <w:rFonts w:ascii="Times New Roman" w:hAnsi="Times New Roman" w:cs="Times New Roman"/>
-        </w:rPr>
-        <w:br/>
-        <w:t>- Integrated AI microservices into MERN/Laravel stacks, reducing feature delivery cycles by 25%.</w:t>
-      </w:r>
-      <w:r>
-        <w:rPr>
-          <w:rFonts w:ascii="Times New Roman" w:hAnsi="Times New Roman" w:cs="Times New Roman"/>
-        </w:rPr>
-        <w:br/>
-        <w:t>- Led Agile teams (2–5 developers), driving sprint execution, code quality, and junior mentorship.</w:t>
+        <w:t xml:space="preserve">- </w:t>
+      </w:r>
+      <w:r>
+        <w:rPr>
+          <w:rFonts w:ascii="Times New Roman" w:hAnsi="Times New Roman" w:cs="Times New Roman"/>
+        </w:rPr>
+        <w:t xml:space="preserve">Hired to improve a company’s organic traffic by optimizing code for </w:t>
+      </w:r>
+      <w:r>
+        <w:rPr>
+          <w:rFonts w:ascii="Times New Roman" w:hAnsi="Times New Roman" w:cs="Times New Roman"/>
+        </w:rPr>
+        <w:t>Search Engine Optimization (</w:t>
+      </w:r>
+      <w:r>
+        <w:rPr>
+          <w:rFonts w:ascii="Times New Roman" w:hAnsi="Times New Roman" w:cs="Times New Roman"/>
+        </w:rPr>
+        <w:t>SEO</w:t>
+      </w:r>
+      <w:r>
+        <w:rPr>
+          <w:rFonts w:ascii="Times New Roman" w:hAnsi="Times New Roman" w:cs="Times New Roman"/>
+        </w:rPr>
+        <w:t>)</w:t>
+      </w:r>
+      <w:r>
+        <w:rPr>
+          <w:rFonts w:ascii="Times New Roman" w:hAnsi="Times New Roman" w:cs="Times New Roman"/>
+        </w:rPr>
+        <w:t>, reducing Mean Time to Recovery (MTTR) by 45%, and increasing overall web traffic by 65%</w:t>
+      </w:r>
+      <w:r>
+        <w:rPr>
+          <w:rFonts w:ascii="Times New Roman" w:hAnsi="Times New Roman" w:cs="Times New Roman"/>
+        </w:rPr>
+        <w:t>.</w:t>
       </w:r>
     </w:p>
     <w:p>
@@ -2022,9 +743,104 @@
           <w:sz w:val="24"/>
           <w:szCs w:val="24"/>
         </w:rPr>
-        <w:t xml:space="preserve">Cybersecurity Analyst Intern | </w:t>
-      </w:r>
-      <w:proofErr w:type="spellStart"/>
+        <w:t>Cybersecurity Analyst Intern | Senselearner Technologies Pvt., Remote | Sep 2023 – Dec 2023</w:t>
+      </w:r>
+    </w:p>
+    <w:p>
+      <w:pPr>
+        <w:rPr>
+          <w:rFonts w:ascii="Times New Roman" w:hAnsi="Times New Roman" w:cs="Times New Roman"/>
+        </w:rPr>
+      </w:pPr>
+      <w:r>
+        <w:rPr>
+          <w:rFonts w:ascii="Times New Roman" w:hAnsi="Times New Roman" w:cs="Times New Roman"/>
+        </w:rPr>
+        <w:t xml:space="preserve">- </w:t>
+      </w:r>
+      <w:r>
+        <w:rPr>
+          <w:rFonts w:ascii="Times New Roman" w:hAnsi="Times New Roman" w:cs="Times New Roman"/>
+          <w:b/>
+          <w:bCs/>
+        </w:rPr>
+        <w:t>Conducted end-to-end security assessments</w:t>
+      </w:r>
+      <w:r>
+        <w:rPr>
+          <w:rFonts w:ascii="Times New Roman" w:hAnsi="Times New Roman" w:cs="Times New Roman"/>
+        </w:rPr>
+        <w:t xml:space="preserve"> including network scanning, vulnerability analysis, and penetration testing of web applications, leveraging tools such as </w:t>
+      </w:r>
+      <w:r>
+        <w:rPr>
+          <w:rFonts w:ascii="Times New Roman" w:hAnsi="Times New Roman" w:cs="Times New Roman"/>
+        </w:rPr>
+        <w:t xml:space="preserve">OWASP, </w:t>
+      </w:r>
+      <w:r>
+        <w:rPr>
+          <w:rFonts w:ascii="Times New Roman" w:hAnsi="Times New Roman" w:cs="Times New Roman"/>
+        </w:rPr>
+        <w:t xml:space="preserve">Metasploitable and Hacksplaining to identify and mitigate </w:t>
+      </w:r>
+      <w:r>
+        <w:rPr>
+          <w:rFonts w:ascii="Times New Roman" w:hAnsi="Times New Roman" w:cs="Times New Roman"/>
+          <w:b/>
+          <w:bCs/>
+        </w:rPr>
+        <w:t>95% of critical threats</w:t>
+      </w:r>
+      <w:r>
+        <w:rPr>
+          <w:rFonts w:ascii="Times New Roman" w:hAnsi="Times New Roman" w:cs="Times New Roman"/>
+        </w:rPr>
+        <w:t xml:space="preserve">, enhance system resilience by </w:t>
+      </w:r>
+      <w:r>
+        <w:rPr>
+          <w:rFonts w:ascii="Times New Roman" w:hAnsi="Times New Roman" w:cs="Times New Roman"/>
+          <w:b/>
+          <w:bCs/>
+        </w:rPr>
+        <w:t>40%</w:t>
+      </w:r>
+      <w:r>
+        <w:rPr>
+          <w:rFonts w:ascii="Times New Roman" w:hAnsi="Times New Roman" w:cs="Times New Roman"/>
+        </w:rPr>
+        <w:t>, and deliver comprehensive remediation reports with actionable insights</w:t>
+      </w:r>
+      <w:r>
+        <w:rPr>
+          <w:rFonts w:ascii="Times New Roman" w:hAnsi="Times New Roman" w:cs="Times New Roman"/>
+        </w:rPr>
+        <w:t>.</w:t>
+      </w:r>
+    </w:p>
+    <w:p>
+      <w:pPr>
+        <w:pStyle w:val="Heading1"/>
+        <w:rPr>
+          <w:rFonts w:ascii="Times New Roman" w:hAnsi="Times New Roman" w:cs="Times New Roman"/>
+        </w:rPr>
+      </w:pPr>
+      <w:r>
+        <w:rPr>
+          <w:rFonts w:ascii="Times New Roman" w:hAnsi="Times New Roman" w:cs="Times New Roman"/>
+        </w:rPr>
+        <w:t>EDUCATION</w:t>
+      </w:r>
+    </w:p>
+    <w:p>
+      <w:pPr>
+        <w:rPr>
+          <w:rFonts w:ascii="Times New Roman" w:hAnsi="Times New Roman" w:cs="Times New Roman"/>
+          <w:sz w:val="24"/>
+          <w:szCs w:val="24"/>
+        </w:rPr>
+      </w:pPr>
       <w:r>
         <w:rPr>
           <w:rFonts w:ascii="Times New Roman" w:hAnsi="Times New Roman" w:cs="Times New Roman"/>
@@ -2033,9 +849,8 @@
           <w:sz w:val="24"/>
           <w:szCs w:val="24"/>
         </w:rPr>
-        <w:t>Senselearner</w:t>
-      </w:r>
-      <w:proofErr w:type="spellEnd"/>
+        <w:t xml:space="preserve">Exchange Program – </w:t>
+      </w:r>
       <w:r>
         <w:rPr>
           <w:rFonts w:ascii="Times New Roman" w:hAnsi="Times New Roman" w:cs="Times New Roman"/>
@@ -2044,82 +859,92 @@
           <w:sz w:val="24"/>
           <w:szCs w:val="24"/>
         </w:rPr>
-        <w:t xml:space="preserve"> Technologies Pvt., Remote | Sep 2023 – Dec 2023</w:t>
+        <w:t>Sustainable Urban Planning and Development (</w:t>
+      </w:r>
+      <w:r>
+        <w:rPr>
+          <w:rFonts w:ascii="Times New Roman" w:hAnsi="Times New Roman" w:cs="Times New Roman"/>
+          <w:b/>
+          <w:bCs/>
+          <w:sz w:val="24"/>
+          <w:szCs w:val="24"/>
+        </w:rPr>
+        <w:t>Challenge Driven Education (CDE</w:t>
+      </w:r>
+      <w:r>
+        <w:rPr>
+          <w:rFonts w:ascii="Times New Roman" w:hAnsi="Times New Roman" w:cs="Times New Roman"/>
+          <w:b/>
+          <w:bCs/>
+          <w:sz w:val="24"/>
+          <w:szCs w:val="24"/>
+        </w:rPr>
+        <w:t>) project)</w:t>
+      </w:r>
+      <w:r>
+        <w:rPr>
+          <w:rFonts w:ascii="Times New Roman" w:hAnsi="Times New Roman" w:cs="Times New Roman"/>
+          <w:sz w:val="24"/>
+          <w:szCs w:val="24"/>
+        </w:rPr>
+        <w:br/>
+        <w:t>KTH Royal Institute of Technology, Stockholm, Sweden | Aug 2024 – Jan 2025</w:t>
       </w:r>
     </w:p>
     <w:p>
       <w:pPr>
         <w:rPr>
           <w:rFonts w:ascii="Times New Roman" w:hAnsi="Times New Roman" w:cs="Times New Roman"/>
+          <w:sz w:val="24"/>
+          <w:szCs w:val="24"/>
         </w:rPr>
       </w:pPr>
-      <w:r>
-        <w:rPr>
-          <w:rFonts w:ascii="Times New Roman" w:hAnsi="Times New Roman" w:cs="Times New Roman"/>
-        </w:rPr>
-        <w:t xml:space="preserve">- </w:t>
-      </w:r>
       <w:r>
         <w:rPr>
           <w:rFonts w:ascii="Times New Roman" w:hAnsi="Times New Roman" w:cs="Times New Roman"/>
           <w:b/>
           <w:bCs/>
-        </w:rPr>
-        <w:t>Conducted end-to-end security assessments</w:t>
-      </w:r>
-      <w:r>
-        <w:rPr>
-          <w:rFonts w:ascii="Times New Roman" w:hAnsi="Times New Roman" w:cs="Times New Roman"/>
-        </w:rPr>
-        <w:t xml:space="preserve"> including network scanning, vulnerability analysis, and penetration testing of web applications, leveraging tools such as </w:t>
-      </w:r>
-      <w:proofErr w:type="spellStart"/>
-      <w:r>
-        <w:rPr>
-          <w:rFonts w:ascii="Times New Roman" w:hAnsi="Times New Roman" w:cs="Times New Roman"/>
-        </w:rPr>
-        <w:t>Metasploitable</w:t>
-      </w:r>
-      <w:proofErr w:type="spellEnd"/>
-      <w:r>
-        <w:rPr>
-          <w:rFonts w:ascii="Times New Roman" w:hAnsi="Times New Roman" w:cs="Times New Roman"/>
-        </w:rPr>
-        <w:t xml:space="preserve"> and Hacksplaining to identify and mitigate </w:t>
-      </w:r>
+          <w:sz w:val="24"/>
+          <w:szCs w:val="24"/>
+        </w:rPr>
+        <w:t>BSc Business Information Technology (First Class Honors, GPA 3.8/4.0)</w:t>
+      </w:r>
+      <w:r>
+        <w:rPr>
+          <w:rFonts w:ascii="Times New Roman" w:hAnsi="Times New Roman" w:cs="Times New Roman"/>
+          <w:sz w:val="24"/>
+          <w:szCs w:val="24"/>
+        </w:rPr>
+        <w:br/>
+        <w:t>Strathmore University, Nairobi, Kenya | Sep 2021 – Jun 2024</w:t>
+      </w:r>
+    </w:p>
+    <w:p>
+      <w:pPr>
+        <w:rPr>
+          <w:rFonts w:ascii="Times New Roman" w:hAnsi="Times New Roman" w:cs="Times New Roman"/>
+          <w:sz w:val="24"/>
+          <w:szCs w:val="24"/>
+        </w:rPr>
+      </w:pPr>
       <w:r>
         <w:rPr>
           <w:rFonts w:ascii="Times New Roman" w:hAnsi="Times New Roman" w:cs="Times New Roman"/>
           <w:b/>
           <w:bCs/>
-        </w:rPr>
-        <w:t>95% of critical threats</w:t>
-      </w:r>
-      <w:r>
-        <w:rPr>
-          <w:rFonts w:ascii="Times New Roman" w:hAnsi="Times New Roman" w:cs="Times New Roman"/>
-        </w:rPr>
-        <w:t xml:space="preserve">, enhance system resilience by </w:t>
-      </w:r>
-      <w:r>
-        <w:rPr>
-          <w:rFonts w:ascii="Times New Roman" w:hAnsi="Times New Roman" w:cs="Times New Roman"/>
-          <w:b/>
-          <w:bCs/>
-        </w:rPr>
-        <w:t>40%</w:t>
-      </w:r>
-      <w:r>
-        <w:rPr>
-          <w:rFonts w:ascii="Times New Roman" w:hAnsi="Times New Roman" w:cs="Times New Roman"/>
-        </w:rPr>
-        <w:t>, and deliver comprehensive remediation reports with actionable insights</w:t>
-      </w:r>
-      <w:r>
-        <w:rPr>
-          <w:rFonts w:ascii="Times New Roman" w:hAnsi="Times New Roman" w:cs="Times New Roman"/>
-        </w:rPr>
-        <w:t>.</w:t>
+          <w:sz w:val="24"/>
+          <w:szCs w:val="24"/>
+        </w:rPr>
+        <w:t>Diploma in Business Information Technology (Merit)</w:t>
+      </w:r>
+      <w:r>
+        <w:rPr>
+          <w:rFonts w:ascii="Times New Roman" w:hAnsi="Times New Roman" w:cs="Times New Roman"/>
+          <w:sz w:val="24"/>
+          <w:szCs w:val="24"/>
+        </w:rPr>
+        <w:br/>
+        <w:t>Strathmore University, Nairobi, Kenya | May 2019 – Sep 2021</w:t>
       </w:r>
     </w:p>
     <w:p>
@@ -2133,160 +958,51 @@
         <w:rPr>
           <w:rFonts w:ascii="Times New Roman" w:hAnsi="Times New Roman" w:cs="Times New Roman"/>
         </w:rPr>
-        <w:lastRenderedPageBreak/>
-        <w:t>EDUCATION</w:t>
+        <w:t>PROJECT HIGHLIGHTS</w:t>
       </w:r>
     </w:p>
     <w:p>
       <w:pPr>
         <w:rPr>
           <w:rFonts w:ascii="Times New Roman" w:hAnsi="Times New Roman" w:cs="Times New Roman"/>
-          <w:sz w:val="24"/>
-          <w:szCs w:val="24"/>
         </w:rPr>
       </w:pPr>
       <w:r>
         <w:rPr>
           <w:rFonts w:ascii="Times New Roman" w:hAnsi="Times New Roman" w:cs="Times New Roman"/>
-          <w:b/>
-          <w:bCs/>
-          <w:sz w:val="24"/>
-          <w:szCs w:val="24"/>
-        </w:rPr>
-        <w:t>Exchange Program – Challenge Driven Education (CDE)</w:t>
-      </w:r>
-      <w:r>
-        <w:rPr>
-          <w:rFonts w:ascii="Times New Roman" w:hAnsi="Times New Roman" w:cs="Times New Roman"/>
-          <w:sz w:val="24"/>
-          <w:szCs w:val="24"/>
+        </w:rPr>
+        <w:t xml:space="preserve">- </w:t>
+      </w:r>
+      <w:r>
+        <w:rPr>
+          <w:rFonts w:ascii="Times New Roman" w:hAnsi="Times New Roman" w:cs="Times New Roman"/>
+        </w:rPr>
+        <w:t>Led an AI-driven mobility optimization project in Viksjö, Stockholm, using advanced machine learning algorithms</w:t>
+      </w:r>
+      <w:r>
+        <w:rPr>
+          <w:rFonts w:ascii="Times New Roman" w:hAnsi="Times New Roman" w:cs="Times New Roman"/>
+        </w:rPr>
+        <w:t xml:space="preserve"> </w:t>
+      </w:r>
+      <w:r>
+        <w:rPr>
+          <w:rFonts w:ascii="Times New Roman" w:hAnsi="Times New Roman" w:cs="Times New Roman"/>
+        </w:rPr>
+        <w:t>to generate insights and inform municipal transport efficiency modeling</w:t>
+      </w:r>
+      <w:r>
+        <w:rPr>
+          <w:rFonts w:ascii="Times New Roman" w:hAnsi="Times New Roman" w:cs="Times New Roman"/>
+        </w:rPr>
+        <w:t>.</w:t>
+      </w:r>
+      <w:r>
+        <w:rPr>
+          <w:rFonts w:ascii="Times New Roman" w:hAnsi="Times New Roman" w:cs="Times New Roman"/>
         </w:rPr>
         <w:br/>
-        <w:t>KTH Royal Institute of Technology, Stockholm, Sweden | Aug 2024 – Jan 2025</w:t>
-      </w:r>
-    </w:p>
-    <w:p>
-      <w:pPr>
-        <w:rPr>
-          <w:rFonts w:ascii="Times New Roman" w:hAnsi="Times New Roman" w:cs="Times New Roman"/>
-          <w:sz w:val="24"/>
-          <w:szCs w:val="24"/>
-        </w:rPr>
-      </w:pPr>
-      <w:r>
-        <w:rPr>
-          <w:rFonts w:ascii="Times New Roman" w:hAnsi="Times New Roman" w:cs="Times New Roman"/>
-          <w:b/>
-          <w:bCs/>
-          <w:sz w:val="24"/>
-          <w:szCs w:val="24"/>
-        </w:rPr>
-        <w:t xml:space="preserve">BSc Business Information Technology (First Class </w:t>
-      </w:r>
-      <w:proofErr w:type="spellStart"/>
-      <w:r>
-        <w:rPr>
-          <w:rFonts w:ascii="Times New Roman" w:hAnsi="Times New Roman" w:cs="Times New Roman"/>
-          <w:b/>
-          <w:bCs/>
-          <w:sz w:val="24"/>
-          <w:szCs w:val="24"/>
-        </w:rPr>
-        <w:t>Honours</w:t>
-      </w:r>
-      <w:proofErr w:type="spellEnd"/>
-      <w:r>
-        <w:rPr>
-          <w:rFonts w:ascii="Times New Roman" w:hAnsi="Times New Roman" w:cs="Times New Roman"/>
-          <w:b/>
-          <w:bCs/>
-          <w:sz w:val="24"/>
-          <w:szCs w:val="24"/>
-        </w:rPr>
-        <w:t>, GPA 3.8/4.0)</w:t>
-      </w:r>
-      <w:r>
-        <w:rPr>
-          <w:rFonts w:ascii="Times New Roman" w:hAnsi="Times New Roman" w:cs="Times New Roman"/>
-          <w:sz w:val="24"/>
-          <w:szCs w:val="24"/>
-        </w:rPr>
-        <w:br/>
-        <w:t>Strathmore University, Nairobi, Kenya | Sep 2021 – Jun 2024</w:t>
-      </w:r>
-    </w:p>
-    <w:p>
-      <w:pPr>
-        <w:rPr>
-          <w:rFonts w:ascii="Times New Roman" w:hAnsi="Times New Roman" w:cs="Times New Roman"/>
-          <w:sz w:val="24"/>
-          <w:szCs w:val="24"/>
-        </w:rPr>
-      </w:pPr>
-      <w:r>
-        <w:rPr>
-          <w:rFonts w:ascii="Times New Roman" w:hAnsi="Times New Roman" w:cs="Times New Roman"/>
-          <w:b/>
-          <w:bCs/>
-          <w:sz w:val="24"/>
-          <w:szCs w:val="24"/>
-        </w:rPr>
-        <w:t>Diploma in Business Information Technology (Merit)</w:t>
-      </w:r>
-      <w:r>
-        <w:rPr>
-          <w:rFonts w:ascii="Times New Roman" w:hAnsi="Times New Roman" w:cs="Times New Roman"/>
-          <w:sz w:val="24"/>
-          <w:szCs w:val="24"/>
-        </w:rPr>
-        <w:br/>
-        <w:t>Strathmore University, Nairobi, Kenya | May 2019 – Sep 2021</w:t>
-      </w:r>
-    </w:p>
-    <w:p>
-      <w:pPr>
-        <w:pStyle w:val="Heading1"/>
-        <w:rPr>
-          <w:rFonts w:ascii="Times New Roman" w:hAnsi="Times New Roman" w:cs="Times New Roman"/>
-        </w:rPr>
-      </w:pPr>
-      <w:r>
-        <w:rPr>
-          <w:rFonts w:ascii="Times New Roman" w:hAnsi="Times New Roman" w:cs="Times New Roman"/>
-        </w:rPr>
-        <w:t>PROJECT HIGHLIGHTS</w:t>
-      </w:r>
-    </w:p>
-    <w:p>
-      <w:pPr>
-        <w:rPr>
-          <w:rFonts w:ascii="Times New Roman" w:hAnsi="Times New Roman" w:cs="Times New Roman"/>
-        </w:rPr>
-      </w:pPr>
-      <w:r>
-        <w:rPr>
-          <w:rFonts w:ascii="Times New Roman" w:hAnsi="Times New Roman" w:cs="Times New Roman"/>
-        </w:rPr>
-        <w:t xml:space="preserve">- </w:t>
-      </w:r>
-      <w:r>
-        <w:rPr>
-          <w:rFonts w:ascii="Times New Roman" w:hAnsi="Times New Roman" w:cs="Times New Roman"/>
-        </w:rPr>
-        <w:t>Led AI</w:t>
-      </w:r>
-      <w:r>
-        <w:rPr>
-          <w:rFonts w:ascii="Times New Roman" w:hAnsi="Times New Roman" w:cs="Times New Roman"/>
-        </w:rPr>
-        <w:noBreakHyphen/>
-        <w:t xml:space="preserve">driven mobility optimization project </w:t>
-      </w:r>
-      <w:r>
-        <w:rPr>
-          <w:rFonts w:ascii="Times New Roman" w:hAnsi="Times New Roman" w:cs="Times New Roman"/>
-        </w:rPr>
-        <w:t>in</w:t>
+        <w:t>-</w:t>
       </w:r>
       <w:r>
         <w:rPr>
@@ -2294,49 +1010,36 @@
         </w:rPr>
         <w:t xml:space="preserve"> </w:t>
       </w:r>
-      <w:proofErr w:type="spellStart"/>
-      <w:r>
-        <w:rPr>
-          <w:rFonts w:ascii="Times New Roman" w:hAnsi="Times New Roman" w:cs="Times New Roman"/>
-        </w:rPr>
-        <w:t>Viksjö</w:t>
-      </w:r>
-      <w:proofErr w:type="spellEnd"/>
-      <w:r>
-        <w:rPr>
-          <w:rFonts w:ascii="Times New Roman" w:hAnsi="Times New Roman" w:cs="Times New Roman"/>
-        </w:rPr>
-        <w:t>,</w:t>
-      </w:r>
-      <w:r>
-        <w:rPr>
-          <w:rFonts w:ascii="Times New Roman" w:hAnsi="Times New Roman" w:cs="Times New Roman"/>
-        </w:rPr>
-        <w:t xml:space="preserve"> </w:t>
-      </w:r>
-      <w:r>
-        <w:rPr>
-          <w:rFonts w:ascii="Times New Roman" w:hAnsi="Times New Roman" w:cs="Times New Roman"/>
-        </w:rPr>
-        <w:t xml:space="preserve">Stockholm </w:t>
-      </w:r>
-      <w:r>
-        <w:rPr>
-          <w:rFonts w:ascii="Times New Roman" w:hAnsi="Times New Roman" w:cs="Times New Roman"/>
-        </w:rPr>
-        <w:t xml:space="preserve">Sweden </w:t>
-      </w:r>
-      <w:r>
-        <w:rPr>
-          <w:rFonts w:ascii="Times New Roman" w:hAnsi="Times New Roman" w:cs="Times New Roman"/>
-        </w:rPr>
-        <w:t>&amp; used</w:t>
-      </w:r>
-      <w:r>
-        <w:rPr>
-          <w:rFonts w:ascii="Times New Roman" w:hAnsi="Times New Roman" w:cs="Times New Roman"/>
-        </w:rPr>
-        <w:t xml:space="preserve"> Machine Learning Algorithms to drive insights and to inform municipality modelling transport efficiency and flow</w:t>
+      <w:r>
+        <w:rPr>
+          <w:rFonts w:ascii="Times New Roman" w:hAnsi="Times New Roman" w:cs="Times New Roman"/>
+        </w:rPr>
+        <w:t xml:space="preserve">Built two profitable B2C SaaS products, LinguaFlash and BlogFlow, both generating consistent </w:t>
+      </w:r>
+      <w:r>
+        <w:rPr>
+          <w:rFonts w:ascii="Times New Roman" w:hAnsi="Times New Roman" w:cs="Times New Roman"/>
+        </w:rPr>
+        <w:lastRenderedPageBreak/>
+        <w:t>Monthly Recurring Revenue (MRR)</w:t>
+      </w:r>
+      <w:r>
+        <w:rPr>
+          <w:rFonts w:ascii="Times New Roman" w:hAnsi="Times New Roman" w:cs="Times New Roman"/>
+        </w:rPr>
+        <w:t xml:space="preserve"> and </w:t>
+      </w:r>
+      <w:r>
+        <w:rPr>
+          <w:rFonts w:ascii="Times New Roman" w:hAnsi="Times New Roman" w:cs="Times New Roman"/>
+        </w:rPr>
+        <w:t>c</w:t>
+      </w:r>
+      <w:r>
+        <w:rPr>
+          <w:rFonts w:ascii="Times New Roman" w:hAnsi="Times New Roman" w:cs="Times New Roman"/>
+        </w:rPr>
+        <w:t>urrently exploring new SaaS concepts focused on solving real-world automation challenges.</w:t>
       </w:r>
       <w:r>
         <w:rPr>
@@ -2349,33 +1052,6 @@
         <w:rPr>
           <w:rFonts w:ascii="Times New Roman" w:hAnsi="Times New Roman" w:cs="Times New Roman"/>
         </w:rPr>
-        <w:t>Built “Stora Ecom”, a full</w:t>
-      </w:r>
-      <w:r>
-        <w:rPr>
-          <w:rFonts w:ascii="Times New Roman" w:hAnsi="Times New Roman" w:cs="Times New Roman"/>
-        </w:rPr>
-        <w:noBreakHyphen/>
-        <w:t>stack e</w:t>
-      </w:r>
-      <w:r>
-        <w:rPr>
-          <w:rFonts w:ascii="Times New Roman" w:hAnsi="Times New Roman" w:cs="Times New Roman"/>
-        </w:rPr>
-        <w:noBreakHyphen/>
-        <w:t>commerce platform demonstrating modern UX and scalable architecture.</w:t>
-      </w:r>
-      <w:r>
-        <w:rPr>
-          <w:rFonts w:ascii="Times New Roman" w:hAnsi="Times New Roman" w:cs="Times New Roman"/>
-        </w:rPr>
-        <w:br/>
-        <w:t xml:space="preserve">- </w:t>
-      </w:r>
-      <w:r>
-        <w:rPr>
-          <w:rFonts w:ascii="Times New Roman" w:hAnsi="Times New Roman" w:cs="Times New Roman"/>
-        </w:rPr>
         <w:t>Published a research article called “</w:t>
       </w:r>
       <w:r>
@@ -2390,7 +1066,7 @@
         </w:rPr>
         <w:t xml:space="preserve">” that uses Machine Learning in predicting the probability that a customer in the bank will default and leave the banking services or not based on his usage metrics. Check it out </w:t>
       </w:r>
-      <w:hyperlink r:id="rId9" w:history="1">
+      <w:hyperlink r:id="rId11" w:history="1">
         <w:r>
           <w:rPr>
             <w:rStyle w:val="Hyperlink"/>
@@ -2424,21 +1100,7 @@
         <w:rPr>
           <w:rFonts w:ascii="Times New Roman" w:hAnsi="Times New Roman" w:cs="Times New Roman"/>
         </w:rPr>
-        <w:t xml:space="preserve">- Published Research: AI-Powered Customer Churn Predictor, </w:t>
-      </w:r>
-      <w:proofErr w:type="spellStart"/>
-      <w:r>
-        <w:rPr>
-          <w:rFonts w:ascii="Times New Roman" w:hAnsi="Times New Roman" w:cs="Times New Roman"/>
-        </w:rPr>
-        <w:t>ReadyTensor</w:t>
-      </w:r>
-      <w:proofErr w:type="spellEnd"/>
-      <w:r>
-        <w:rPr>
-          <w:rFonts w:ascii="Times New Roman" w:hAnsi="Times New Roman" w:cs="Times New Roman"/>
-        </w:rPr>
-        <w:t xml:space="preserve"> (Mar 2025)</w:t>
+        <w:t>- Published Research: AI-Powered Customer Churn Predictor, ReadyTensor (Mar 2025)</w:t>
       </w:r>
       <w:r>
         <w:rPr>
@@ -2596,15 +1258,56 @@
         <w:rPr>
           <w:rFonts w:ascii="Times New Roman" w:hAnsi="Times New Roman" w:cs="Times New Roman"/>
         </w:rPr>
-        <w:t>Swimming, Table Tennis, Bowling, Gym Coach, 8 Ball Pool, Rubik’s Cube &amp; Card Magic.</w:t>
-      </w:r>
-    </w:p>
-    <w:p>
-      <w:pPr>
-        <w:rPr>
-          <w:rFonts w:ascii="Times New Roman" w:hAnsi="Times New Roman" w:cs="Times New Roman"/>
-        </w:rPr>
-      </w:pPr>
+        <w:t xml:space="preserve">Fitness Coach, </w:t>
+      </w:r>
+      <w:r>
+        <w:rPr>
+          <w:rFonts w:ascii="Times New Roman" w:hAnsi="Times New Roman" w:cs="Times New Roman"/>
+        </w:rPr>
+        <w:t>Swimming, Table Tennis, Pool</w:t>
+      </w:r>
+      <w:r>
+        <w:rPr>
+          <w:rFonts w:ascii="Times New Roman" w:hAnsi="Times New Roman" w:cs="Times New Roman"/>
+        </w:rPr>
+        <w:t xml:space="preserve"> Games</w:t>
+      </w:r>
+      <w:r>
+        <w:rPr>
+          <w:rFonts w:ascii="Times New Roman" w:hAnsi="Times New Roman" w:cs="Times New Roman"/>
+        </w:rPr>
+        <w:t>,</w:t>
+      </w:r>
+      <w:r>
+        <w:rPr>
+          <w:rFonts w:ascii="Times New Roman" w:hAnsi="Times New Roman" w:cs="Times New Roman"/>
+        </w:rPr>
+        <w:t xml:space="preserve"> Bowling,</w:t>
+      </w:r>
+      <w:r>
+        <w:rPr>
+          <w:rFonts w:ascii="Times New Roman" w:hAnsi="Times New Roman" w:cs="Times New Roman"/>
+        </w:rPr>
+        <w:t xml:space="preserve"> </w:t>
+      </w:r>
+      <w:r>
+        <w:rPr>
+          <w:rFonts w:ascii="Times New Roman" w:hAnsi="Times New Roman" w:cs="Times New Roman"/>
+        </w:rPr>
+        <w:t xml:space="preserve">Speed Cuber and </w:t>
+      </w:r>
+      <w:r>
+        <w:rPr>
+          <w:rFonts w:ascii="Times New Roman" w:hAnsi="Times New Roman" w:cs="Times New Roman"/>
+        </w:rPr>
+        <w:t>Card Magic</w:t>
+      </w:r>
+      <w:r>
+        <w:rPr>
+          <w:rFonts w:ascii="Times New Roman" w:hAnsi="Times New Roman" w:cs="Times New Roman"/>
+        </w:rPr>
+        <w:t>ian.</w:t>
+      </w:r>
     </w:p>
     <w:sectPr>
       <w:pgSz w:w="12240" w:h="15840"/>

</xml_diff>